<commit_message>
updates for ch 13,14
</commit_message>
<xml_diff>
--- a/Documents/Ch 08 - Shared Data/B18878_08_AR_from_tfl.docx
+++ b/Documents/Ch 08 - Shared Data/B18878_08_AR_from_tfl.docx
@@ -16,14 +16,14 @@
       <w:pPr>
         <w:pStyle w:val="ChapterNumberPACKT"/>
       </w:pPr>
-      <w:commentRangeStart w:id="0"/>
       <w:commentRangeStart w:id="1"/>
       <w:commentRangeStart w:id="2"/>
       <w:commentRangeStart w:id="3"/>
+      <w:commentRangeStart w:id="4"/>
       <w:r>
         <w:t>8</w:t>
       </w:r>
-      <w:commentRangeEnd w:id="0"/>
+      <w:commentRangeEnd w:id="1"/>
       <w:r>
         <w:rPr>
           <w:rStyle w:val="CommentReference"/>
@@ -31,7 +31,7 @@
           <w:kern w:val="0"/>
           <w:lang w:val="en-US"/>
         </w:rPr>
-        <w:commentReference w:id="0"/>
+        <w:commentReference w:id="1"/>
       </w:r>
       <w:commentRangeEnd w:id="2"/>
       <w:r>
@@ -54,7 +54,7 @@
       <w:r>
         <w:t>hared Data</w:t>
       </w:r>
-      <w:commentRangeEnd w:id="1"/>
+      <w:commentRangeEnd w:id="3"/>
       <w:r>
         <w:rPr>
           <w:rStyle w:val="CommentReference"/>
@@ -62,9 +62,9 @@
           <w:kern w:val="0"/>
           <w:lang w:val="en-US"/>
         </w:rPr>
-        <w:commentReference w:id="1"/>
-      </w:r>
-      <w:commentRangeEnd w:id="3"/>
+        <w:commentReference w:id="3"/>
+      </w:r>
+      <w:commentRangeEnd w:id="4"/>
       <w:r>
         <w:rPr>
           <w:rStyle w:val="CommentReference"/>
@@ -72,7 +72,7 @@
           <w:kern w:val="0"/>
           <w:lang w:val="en-US"/>
         </w:rPr>
-        <w:commentReference w:id="3"/>
+        <w:commentReference w:id="4"/>
       </w:r>
     </w:p>
     <w:p>
@@ -704,6 +704,9 @@
     <w:p>
       <w:pPr>
         <w:pStyle w:val="NormalPACKT"/>
+        <w:rPr>
+          <w:del w:id="5" w:author="Thomas Lee" w:date="2022-11-29T13:10:00Z"/>
+        </w:rPr>
       </w:pPr>
       <w:r>
         <w:t>There</w:t>
@@ -759,32 +762,84 @@
       <w:r>
         <w:t xml:space="preserve"> </w:t>
       </w:r>
-      <w:commentRangeStart w:id="4"/>
+      <w:commentRangeStart w:id="6"/>
       <w:r>
         <w:t>In this recipe, you download and use this module.</w:t>
       </w:r>
-      <w:commentRangeEnd w:id="4"/>
+      <w:commentRangeEnd w:id="6"/>
       <w:r>
         <w:rPr>
           <w:rStyle w:val="CommentReference"/>
           <w:rFonts w:ascii="Arial" w:hAnsi="Arial" w:cs="Arial"/>
           <w:bCs/>
         </w:rPr>
-        <w:commentReference w:id="4"/>
-      </w:r>
-    </w:p>
-    <w:p>
-      <w:pPr>
-        <w:pStyle w:val="NormalPACKT"/>
-      </w:pPr>
-      <w:ins w:id="5" w:author="Thomas Lee" w:date="2022-11-08T12:24:00Z">
+        <w:commentReference w:id="6"/>
+      </w:r>
+      <w:ins w:id="7" w:author="Thomas Lee" w:date="2022-11-29T13:08:00Z">
         <w:r>
-          <w:t xml:space="preserve">This recipe uses the NTFSSecurity module, which simplifies the management of NTFS </w:t>
+          <w:t xml:space="preserve"> </w:t>
         </w:r>
       </w:ins>
-      <w:ins w:id="6" w:author="Thomas Lee" w:date="2022-11-08T12:25:00Z">
+    </w:p>
+    <w:p>
+      <w:pPr>
+        <w:pStyle w:val="NormalPACKT"/>
+      </w:pPr>
+      <w:ins w:id="8" w:author="Thomas Lee" w:date="2022-11-08T12:24:00Z">
         <w:r>
-          <w:t xml:space="preserve">ACLs. As an alternative, .NET has some basic classes you can use to create ACEs and use the cmdlets to add. These to your ACL. </w:t>
+          <w:t xml:space="preserve">This recipe uses the </w:t>
+        </w:r>
+        <w:r>
+          <w:rPr>
+            <w:rStyle w:val="CodeInTextPACKT"/>
+            <w:rPrChange w:id="9" w:author="Thomas Lee" w:date="2022-11-29T13:09:00Z">
+              <w:rPr/>
+            </w:rPrChange>
+          </w:rPr>
+          <w:t>NTFSSecurity</w:t>
+        </w:r>
+        <w:r>
+          <w:t xml:space="preserve"> module, which simplifies the management of NTFS </w:t>
+        </w:r>
+      </w:ins>
+      <w:ins w:id="10" w:author="Thomas Lee" w:date="2022-11-08T12:25:00Z">
+        <w:r>
+          <w:t>ACLs. As an alternative, .NET has some basic classes you can use to create ACEs</w:t>
+        </w:r>
+      </w:ins>
+      <w:ins w:id="11" w:author="Thomas Lee" w:date="2022-11-29T13:09:00Z">
+        <w:r>
+          <w:t xml:space="preserve"> in memory. You can then use the </w:t>
+        </w:r>
+      </w:ins>
+      <w:ins w:id="12" w:author="Thomas Lee" w:date="2022-11-08T12:25:00Z">
+        <w:r>
+          <w:t>use the cmdlets to add</w:t>
+        </w:r>
+      </w:ins>
+      <w:ins w:id="13" w:author="Thomas Lee" w:date="2022-11-29T13:09:00Z">
+        <w:r>
+          <w:t xml:space="preserve"> the ACE to</w:t>
+        </w:r>
+      </w:ins>
+      <w:ins w:id="14" w:author="Thomas Lee" w:date="2022-11-08T12:25:00Z">
+        <w:r>
+          <w:t xml:space="preserve"> </w:t>
+        </w:r>
+      </w:ins>
+      <w:proofErr w:type="gramStart"/>
+      <w:ins w:id="15" w:author="Thomas Lee" w:date="2022-11-29T13:10:00Z">
+        <w:r>
+          <w:t xml:space="preserve">an </w:t>
+        </w:r>
+      </w:ins>
+      <w:ins w:id="16" w:author="Thomas Lee" w:date="2022-11-08T12:25:00Z">
+        <w:r>
+          <w:t xml:space="preserve"> ACL</w:t>
+        </w:r>
+        <w:proofErr w:type="gramEnd"/>
+        <w:r>
+          <w:t xml:space="preserve">. </w:t>
         </w:r>
       </w:ins>
     </w:p>
@@ -855,63 +910,145 @@
         </w:rPr>
         <w:t xml:space="preserve"> host, you can add the disk with the following code (run on the </w:t>
       </w:r>
+      <w:del w:id="17" w:author="Thomas Lee" w:date="2022-11-29T13:10:00Z">
+        <w:r>
+          <w:rPr>
+            <w:lang w:val="en-GB"/>
+          </w:rPr>
+          <w:delText>h</w:delText>
+        </w:r>
+      </w:del>
+      <w:ins w:id="18" w:author="Thomas Lee" w:date="2022-11-29T13:10:00Z">
+        <w:r>
+          <w:rPr>
+            <w:lang w:val="en-GB"/>
+          </w:rPr>
+          <w:t>H</w:t>
+        </w:r>
+      </w:ins>
+      <w:r>
+        <w:rPr>
+          <w:lang w:val="en-GB"/>
+        </w:rPr>
+        <w:t>yper-V Host).</w:t>
+      </w:r>
+    </w:p>
+    <w:p>
+      <w:pPr>
+        <w:pStyle w:val="CodePACKT"/>
+      </w:pPr>
+      <w:r>
+        <w:t>0.1 Stopping VM</w:t>
+      </w:r>
+    </w:p>
+    <w:p>
+      <w:pPr>
+        <w:pStyle w:val="CodePACKT"/>
+      </w:pPr>
+      <w:r>
+        <w:t>Get-VM -Name FS1 | Stop-VM -Force</w:t>
+      </w:r>
+    </w:p>
+    <w:p>
+      <w:pPr>
+        <w:pStyle w:val="CodePACKT"/>
+      </w:pPr>
+    </w:p>
+    <w:p>
+      <w:pPr>
+        <w:pStyle w:val="CodePACKT"/>
+      </w:pPr>
+      <w:r>
+        <w:t># 0.2 Getting Path for hard disks for SRV1, SRV2</w:t>
+      </w:r>
+    </w:p>
+    <w:p>
+      <w:pPr>
+        <w:pStyle w:val="CodePACKT"/>
+      </w:pPr>
+      <w:r>
+        <w:t>$Path1   = Get-</w:t>
+      </w:r>
       <w:proofErr w:type="spellStart"/>
       <w:r>
-        <w:rPr>
-          <w:lang w:val="en-GB"/>
-        </w:rPr>
-        <w:t>hyper-V</w:t>
+        <w:t>VMHardDiskDrive</w:t>
       </w:r>
       <w:proofErr w:type="spellEnd"/>
       <w:r>
-        <w:rPr>
-          <w:lang w:val="en-GB"/>
-        </w:rPr>
-        <w:t xml:space="preserve"> Host).</w:t>
-      </w:r>
-    </w:p>
-    <w:p>
-      <w:pPr>
-        <w:pStyle w:val="CodePACKT"/>
-      </w:pPr>
-      <w:r>
-        <w:t>0.1 Stopping VM</w:t>
-      </w:r>
-    </w:p>
-    <w:p>
-      <w:pPr>
-        <w:pStyle w:val="CodePACKT"/>
-      </w:pPr>
-      <w:r>
-        <w:t>Get-VM -Name FS1 | Stop-VM -Force</w:t>
-      </w:r>
-    </w:p>
-    <w:p>
-      <w:pPr>
-        <w:pStyle w:val="CodePACKT"/>
-      </w:pPr>
-    </w:p>
-    <w:p>
-      <w:pPr>
-        <w:pStyle w:val="CodePACKT"/>
-      </w:pPr>
-      <w:r>
-        <w:t># 0.2 Getting Path for hard disks for SRV1, SRV2</w:t>
-      </w:r>
-    </w:p>
-    <w:p>
-      <w:pPr>
-        <w:pStyle w:val="CodePACKT"/>
-      </w:pPr>
-      <w:r>
-        <w:t>$Path1   = Get-</w:t>
+        <w:t xml:space="preserve"> -</w:t>
       </w:r>
       <w:proofErr w:type="spellStart"/>
       <w:r>
-        <w:t>VMHardDiskDrive</w:t>
+        <w:t>VMName</w:t>
       </w:r>
       <w:proofErr w:type="spellEnd"/>
       <w:r>
+        <w:t xml:space="preserve"> FS1</w:t>
+      </w:r>
+    </w:p>
+    <w:p>
+      <w:pPr>
+        <w:pStyle w:val="CodePACKT"/>
+      </w:pPr>
+      <w:r>
+        <w:t xml:space="preserve">$VMPath1 = Split-Path -Parent $Path1.Path </w:t>
+      </w:r>
+    </w:p>
+    <w:p>
+      <w:pPr>
+        <w:pStyle w:val="CodePACKT"/>
+      </w:pPr>
+    </w:p>
+    <w:p>
+      <w:pPr>
+        <w:pStyle w:val="CodePACKT"/>
+      </w:pPr>
+      <w:r>
+        <w:t># 0.3 Creating a new VHDX</w:t>
+      </w:r>
+    </w:p>
+    <w:p>
+      <w:pPr>
+        <w:pStyle w:val="CodePACKT"/>
+      </w:pPr>
+      <w:r>
+        <w:t>New-VHD -Path $VMPath1\FS1-F.vhdx -</w:t>
+      </w:r>
+      <w:proofErr w:type="spellStart"/>
+      <w:r>
+        <w:t>SizeBytes</w:t>
+      </w:r>
+      <w:proofErr w:type="spellEnd"/>
+      <w:r>
+        <w:t xml:space="preserve"> 64gb -Dynamic </w:t>
+      </w:r>
+    </w:p>
+    <w:p>
+      <w:pPr>
+        <w:pStyle w:val="CodePACKT"/>
+      </w:pPr>
+    </w:p>
+    <w:p>
+      <w:pPr>
+        <w:pStyle w:val="CodePACKT"/>
+      </w:pPr>
+      <w:r>
+        <w:t># 0.4 Add a new SCSI controller to FS1</w:t>
+      </w:r>
+    </w:p>
+    <w:p>
+      <w:pPr>
+        <w:pStyle w:val="CodePACKT"/>
+      </w:pPr>
+      <w:r>
+        <w:t>Add-</w:t>
+      </w:r>
+      <w:proofErr w:type="spellStart"/>
+      <w:r>
+        <w:t>VMScsiController</w:t>
+      </w:r>
+      <w:proofErr w:type="spellEnd"/>
+      <w:r>
         <w:t xml:space="preserve"> -</w:t>
       </w:r>
       <w:proofErr w:type="spellStart"/>
@@ -920,147 +1057,76 @@
       </w:r>
       <w:proofErr w:type="spellEnd"/>
       <w:r>
-        <w:t xml:space="preserve"> FS1</w:t>
-      </w:r>
-    </w:p>
-    <w:p>
-      <w:pPr>
-        <w:pStyle w:val="CodePACKT"/>
-      </w:pPr>
-      <w:r>
-        <w:t xml:space="preserve">$VMPath1 = Split-Path -Parent $Path1.Path </w:t>
-      </w:r>
-    </w:p>
-    <w:p>
-      <w:pPr>
-        <w:pStyle w:val="CodePACKT"/>
-      </w:pPr>
-    </w:p>
-    <w:p>
-      <w:pPr>
-        <w:pStyle w:val="CodePACKT"/>
-      </w:pPr>
-      <w:r>
-        <w:t># 0.3 Creating a new VHDX</w:t>
-      </w:r>
-    </w:p>
-    <w:p>
-      <w:pPr>
-        <w:pStyle w:val="CodePACKT"/>
-      </w:pPr>
-      <w:r>
-        <w:t>New-VHD -Path $VMPath1\FS1-F.vhdx -</w:t>
+        <w:t xml:space="preserve"> FS1 </w:t>
+      </w:r>
+    </w:p>
+    <w:p>
+      <w:pPr>
+        <w:pStyle w:val="CodePACKT"/>
+      </w:pPr>
+      <w:r>
+        <w:t xml:space="preserve">[int] $FS1Controller = </w:t>
+      </w:r>
+    </w:p>
+    <w:p>
+      <w:pPr>
+        <w:pStyle w:val="CodePACKT"/>
+      </w:pPr>
+      <w:r>
+        <w:t xml:space="preserve">  Get-</w:t>
       </w:r>
       <w:proofErr w:type="spellStart"/>
       <w:r>
-        <w:t>SizeBytes</w:t>
+        <w:t>VMScsiController</w:t>
       </w:r>
       <w:proofErr w:type="spellEnd"/>
       <w:r>
-        <w:t xml:space="preserve"> 64gb -Dynamic </w:t>
-      </w:r>
-    </w:p>
-    <w:p>
-      <w:pPr>
-        <w:pStyle w:val="CodePACKT"/>
-      </w:pPr>
-    </w:p>
-    <w:p>
-      <w:pPr>
-        <w:pStyle w:val="CodePACKT"/>
-      </w:pPr>
-      <w:r>
-        <w:t># 0.4 Add a new SCSI controller to FS1</w:t>
-      </w:r>
-    </w:p>
-    <w:p>
-      <w:pPr>
-        <w:pStyle w:val="CodePACKT"/>
-      </w:pPr>
-      <w:r>
-        <w:t>Add-</w:t>
+        <w:t xml:space="preserve"> -</w:t>
       </w:r>
       <w:proofErr w:type="spellStart"/>
       <w:r>
-        <w:t>VMScsiController</w:t>
+        <w:t>VMName</w:t>
       </w:r>
       <w:proofErr w:type="spellEnd"/>
       <w:r>
-        <w:t xml:space="preserve"> -</w:t>
+        <w:t xml:space="preserve"> FS1 | </w:t>
+      </w:r>
+    </w:p>
+    <w:p>
+      <w:pPr>
+        <w:pStyle w:val="CodePACKT"/>
+      </w:pPr>
+      <w:r>
+        <w:t xml:space="preserve">    Select-Object -Last 1 | </w:t>
+      </w:r>
+    </w:p>
+    <w:p>
+      <w:pPr>
+        <w:pStyle w:val="CodePACKT"/>
+      </w:pPr>
+      <w:r>
+        <w:t xml:space="preserve">      Select-Object -</w:t>
       </w:r>
       <w:proofErr w:type="spellStart"/>
       <w:r>
-        <w:t>VMName</w:t>
+        <w:t>ExpandProperty</w:t>
       </w:r>
       <w:proofErr w:type="spellEnd"/>
       <w:r>
-        <w:t xml:space="preserve"> FS1 </w:t>
-      </w:r>
-    </w:p>
-    <w:p>
-      <w:pPr>
-        <w:pStyle w:val="CodePACKT"/>
-      </w:pPr>
-      <w:r>
-        <w:t xml:space="preserve">[int] $FS1Controller = </w:t>
-      </w:r>
-    </w:p>
-    <w:p>
-      <w:pPr>
-        <w:pStyle w:val="CodePACKT"/>
-      </w:pPr>
-      <w:r>
-        <w:t xml:space="preserve">  Get-</w:t>
+        <w:t xml:space="preserve"> </w:t>
       </w:r>
       <w:proofErr w:type="spellStart"/>
       <w:r>
-        <w:t>VMScsiController</w:t>
+        <w:t>ControllerNumber</w:t>
       </w:r>
       <w:proofErr w:type="spellEnd"/>
-      <w:r>
-        <w:t xml:space="preserve"> -</w:t>
-      </w:r>
-      <w:proofErr w:type="spellStart"/>
-      <w:r>
-        <w:t>VMName</w:t>
-      </w:r>
-      <w:proofErr w:type="spellEnd"/>
-      <w:r>
-        <w:t xml:space="preserve"> FS1 | </w:t>
-      </w:r>
-    </w:p>
-    <w:p>
-      <w:pPr>
-        <w:pStyle w:val="CodePACKT"/>
-      </w:pPr>
-      <w:r>
-        <w:t xml:space="preserve">    Select-Object -Last 1 | </w:t>
-      </w:r>
-    </w:p>
-    <w:p>
-      <w:pPr>
-        <w:pStyle w:val="CodePACKT"/>
-      </w:pPr>
-      <w:r>
-        <w:t xml:space="preserve">      Select-Object -</w:t>
-      </w:r>
-      <w:proofErr w:type="spellStart"/>
-      <w:r>
-        <w:t>ExpandProperty</w:t>
-      </w:r>
-      <w:proofErr w:type="spellEnd"/>
-      <w:r>
-        <w:t xml:space="preserve"> </w:t>
-      </w:r>
-      <w:proofErr w:type="spellStart"/>
-      <w:r>
-        <w:t>ControllerNumber</w:t>
-      </w:r>
-      <w:proofErr w:type="spellEnd"/>
-    </w:p>
-    <w:p>
-      <w:pPr>
-        <w:pStyle w:val="CodePACKT"/>
+    </w:p>
+    <w:p>
+      <w:pPr>
+        <w:pStyle w:val="CodePACKT"/>
+        <w:rPr>
+          <w:del w:id="19" w:author="Thomas Lee" w:date="2022-11-29T14:01:00Z"/>
+        </w:rPr>
       </w:pPr>
     </w:p>
     <w:p>
@@ -1277,19 +1343,43 @@
         <w:rPr>
           <w:lang w:val="en-GB" w:eastAsia="en-GB"/>
         </w:rPr>
-        <w:t>Getting and initiali</w:t>
+        <w:t xml:space="preserve">Getting and </w:t>
+      </w:r>
+      <w:r>
+        <w:rPr>
+          <w:rPrChange w:id="20" w:author="Thomas Lee" w:date="2022-11-29T14:01:00Z">
+            <w:rPr>
+              <w:lang w:val="en-GB" w:eastAsia="en-GB"/>
+            </w:rPr>
+          </w:rPrChange>
+        </w:rPr>
+        <w:t>initiali</w:t>
+      </w:r>
+      <w:r>
+        <w:rPr>
+          <w:rPrChange w:id="21" w:author="Thomas Lee" w:date="2022-11-29T14:01:00Z">
+            <w:rPr>
+              <w:lang w:val="en-GB" w:eastAsia="en-GB"/>
+            </w:rPr>
+          </w:rPrChange>
+        </w:rPr>
+        <w:t>z</w:t>
+      </w:r>
+      <w:r>
+        <w:rPr>
+          <w:rPrChange w:id="22" w:author="Thomas Lee" w:date="2022-11-29T14:01:00Z">
+            <w:rPr>
+              <w:lang w:val="en-GB" w:eastAsia="en-GB"/>
+            </w:rPr>
+          </w:rPrChange>
+        </w:rPr>
+        <w:t>ing</w:t>
       </w:r>
       <w:r>
         <w:rPr>
           <w:lang w:val="en-GB" w:eastAsia="en-GB"/>
         </w:rPr>
-        <w:t>z</w:t>
-      </w:r>
-      <w:r>
-        <w:rPr>
-          <w:lang w:val="en-GB" w:eastAsia="en-GB"/>
-        </w:rPr>
-        <w:t xml:space="preserve">ing the new disk and creating an </w:t>
+        <w:t xml:space="preserve"> the new disk and creating an </w:t>
       </w:r>
       <w:r>
         <w:rPr>
@@ -2595,10 +2685,41 @@
         <w:rPr>
           <w:lang w:val="en-GB"/>
         </w:rPr>
-        <w:t xml:space="preserve">This step is similar to those performed in </w:t>
-      </w:r>
-      <w:commentRangeStart w:id="7"/>
-      <w:commentRangeStart w:id="8"/>
+        <w:t>This step is similar to those performed in</w:t>
+      </w:r>
+      <w:ins w:id="23" w:author="Thomas Lee" w:date="2022-11-29T13:11:00Z">
+        <w:r>
+          <w:rPr>
+            <w:lang w:val="en-GB"/>
+          </w:rPr>
+          <w:t xml:space="preserve"> the </w:t>
+        </w:r>
+        <w:r>
+          <w:rPr>
+            <w:rStyle w:val="ItalicsPACKT"/>
+            <w:rPrChange w:id="24" w:author="Thomas Lee" w:date="2022-11-29T13:11:00Z">
+              <w:rPr>
+                <w:lang w:val="en-GB"/>
+              </w:rPr>
+            </w:rPrChange>
+          </w:rPr>
+          <w:t>Managing Disks</w:t>
+        </w:r>
+        <w:r>
+          <w:rPr>
+            <w:lang w:val="en-GB"/>
+          </w:rPr>
+          <w:t xml:space="preserve"> recipe in</w:t>
+        </w:r>
+      </w:ins>
+      <w:r>
+        <w:rPr>
+          <w:lang w:val="en-GB"/>
+        </w:rPr>
+        <w:t xml:space="preserve"> </w:t>
+      </w:r>
+      <w:commentRangeStart w:id="25"/>
+      <w:commentRangeStart w:id="26"/>
       <w:r>
         <w:rPr>
           <w:rStyle w:val="ChapterrefPACKT"/>
@@ -2623,23 +2744,23 @@
         </w:rPr>
         <w:t>.</w:t>
       </w:r>
-      <w:commentRangeEnd w:id="7"/>
+      <w:commentRangeEnd w:id="25"/>
       <w:r>
         <w:rPr>
           <w:rStyle w:val="CommentReference"/>
           <w:rFonts w:ascii="Arial" w:hAnsi="Arial" w:cs="Arial"/>
           <w:bCs/>
         </w:rPr>
-        <w:commentReference w:id="7"/>
-      </w:r>
-      <w:commentRangeEnd w:id="8"/>
+        <w:commentReference w:id="25"/>
+      </w:r>
+      <w:commentRangeEnd w:id="26"/>
       <w:r>
         <w:rPr>
           <w:rStyle w:val="CommentReference"/>
           <w:rFonts w:ascii="Arial" w:hAnsi="Arial" w:cs="Arial"/>
           <w:bCs/>
         </w:rPr>
-        <w:commentReference w:id="8"/>
+        <w:commentReference w:id="26"/>
       </w:r>
       <w:r>
         <w:rPr>
@@ -4619,18 +4740,53 @@
     <w:p>
       <w:pPr>
         <w:pStyle w:val="CodePACKT"/>
-      </w:pPr>
-      <w:r>
+        <w:rPr>
+          <w:rStyle w:val="CodeInTextPACKT"/>
+          <w:rFonts w:ascii="Cascadia Code" w:hAnsi="Cascadia Code"/>
+          <w:sz w:val="21"/>
+          <w:szCs w:val="21"/>
+          <w:rPrChange w:id="27" w:author="Thomas Lee" w:date="2022-11-29T14:02:00Z">
+            <w:rPr/>
+          </w:rPrChange>
+        </w:rPr>
+      </w:pPr>
+      <w:r>
+        <w:rPr>
+          <w:rStyle w:val="CodeInTextPACKT"/>
+          <w:rFonts w:ascii="Cascadia Code" w:hAnsi="Cascadia Code"/>
+          <w:sz w:val="21"/>
+          <w:szCs w:val="21"/>
+          <w:rPrChange w:id="28" w:author="Thomas Lee" w:date="2022-11-29T14:02:00Z">
+            <w:rPr/>
+          </w:rPrChange>
+        </w:rPr>
         <w:t xml:space="preserve">$ConfigHT3 = </w:t>
       </w:r>
       <w:proofErr w:type="gramStart"/>
       <w:r>
         <w:rPr>
-          <w:color w:val="0000FF"/>
+          <w:rStyle w:val="CodeInTextPACKT"/>
+          <w:rFonts w:ascii="Cascadia Code" w:hAnsi="Cascadia Code"/>
+          <w:sz w:val="21"/>
+          <w:szCs w:val="21"/>
+          <w:rPrChange w:id="29" w:author="Thomas Lee" w:date="2022-11-29T14:02:00Z">
+            <w:rPr>
+              <w:color w:val="0000FF"/>
+            </w:rPr>
+          </w:rPrChange>
         </w:rPr>
         <w:t>@</w:t>
       </w:r>
       <w:r>
+        <w:rPr>
+          <w:rStyle w:val="CodeInTextPACKT"/>
+          <w:rFonts w:ascii="Cascadia Code" w:hAnsi="Cascadia Code"/>
+          <w:sz w:val="21"/>
+          <w:szCs w:val="21"/>
+          <w:rPrChange w:id="30" w:author="Thomas Lee" w:date="2022-11-29T14:02:00Z">
+            <w:rPr/>
+          </w:rPrChange>
+        </w:rPr>
         <w:t>{</w:t>
       </w:r>
       <w:proofErr w:type="gramEnd"/>
@@ -4638,21 +4794,65 @@
     <w:p>
       <w:pPr>
         <w:pStyle w:val="CodePACKT"/>
-      </w:pPr>
-      <w:r>
+        <w:rPr>
+          <w:rStyle w:val="CodeInTextPACKT"/>
+          <w:rFonts w:ascii="Cascadia Code" w:hAnsi="Cascadia Code"/>
+          <w:sz w:val="21"/>
+          <w:szCs w:val="21"/>
+          <w:rPrChange w:id="31" w:author="Thomas Lee" w:date="2022-11-29T14:02:00Z">
+            <w:rPr/>
+          </w:rPrChange>
+        </w:rPr>
+      </w:pPr>
+      <w:r>
+        <w:rPr>
+          <w:rStyle w:val="CodeInTextPACKT"/>
+          <w:rFonts w:ascii="Cascadia Code" w:hAnsi="Cascadia Code"/>
+          <w:sz w:val="21"/>
+          <w:szCs w:val="21"/>
+          <w:rPrChange w:id="32" w:author="Thomas Lee" w:date="2022-11-29T14:02:00Z">
+            <w:rPr/>
+          </w:rPrChange>
+        </w:rPr>
         <w:t xml:space="preserve">    </w:t>
       </w:r>
       <w:proofErr w:type="spellStart"/>
       <w:r>
+        <w:rPr>
+          <w:rStyle w:val="CodeInTextPACKT"/>
+          <w:rFonts w:ascii="Cascadia Code" w:hAnsi="Cascadia Code"/>
+          <w:sz w:val="21"/>
+          <w:szCs w:val="21"/>
+          <w:rPrChange w:id="33" w:author="Thomas Lee" w:date="2022-11-29T14:02:00Z">
+            <w:rPr/>
+          </w:rPrChange>
+        </w:rPr>
         <w:t>AutoShareServer</w:t>
       </w:r>
       <w:proofErr w:type="spellEnd"/>
       <w:r>
+        <w:rPr>
+          <w:rStyle w:val="CodeInTextPACKT"/>
+          <w:rFonts w:ascii="Cascadia Code" w:hAnsi="Cascadia Code"/>
+          <w:sz w:val="21"/>
+          <w:szCs w:val="21"/>
+          <w:rPrChange w:id="34" w:author="Thomas Lee" w:date="2022-11-29T14:02:00Z">
+            <w:rPr/>
+          </w:rPrChange>
+        </w:rPr>
         <w:t xml:space="preserve">       = </w:t>
       </w:r>
       <w:r>
         <w:rPr>
-          <w:color w:val="0000FF"/>
+          <w:rStyle w:val="CodeInTextPACKT"/>
+          <w:rFonts w:ascii="Cascadia Code" w:hAnsi="Cascadia Code"/>
+          <w:sz w:val="21"/>
+          <w:szCs w:val="21"/>
+          <w:rPrChange w:id="35" w:author="Thomas Lee" w:date="2022-11-29T14:02:00Z">
+            <w:rPr>
+              <w:color w:val="0000FF"/>
+            </w:rPr>
+          </w:rPrChange>
         </w:rPr>
         <w:t>$false</w:t>
       </w:r>
@@ -4660,26 +4860,79 @@
     <w:p>
       <w:pPr>
         <w:pStyle w:val="CodePACKT"/>
-      </w:pPr>
-      <w:r>
+        <w:rPr>
+          <w:rStyle w:val="CodeInTextPACKT"/>
+          <w:rFonts w:ascii="Cascadia Code" w:hAnsi="Cascadia Code"/>
+          <w:sz w:val="21"/>
+          <w:szCs w:val="21"/>
+          <w:rPrChange w:id="36" w:author="Thomas Lee" w:date="2022-11-29T14:02:00Z">
+            <w:rPr/>
+          </w:rPrChange>
+        </w:rPr>
+      </w:pPr>
+      <w:r>
+        <w:rPr>
+          <w:rStyle w:val="CodeInTextPACKT"/>
+          <w:rFonts w:ascii="Cascadia Code" w:hAnsi="Cascadia Code"/>
+          <w:sz w:val="21"/>
+          <w:szCs w:val="21"/>
+          <w:rPrChange w:id="37" w:author="Thomas Lee" w:date="2022-11-29T14:02:00Z">
+            <w:rPr/>
+          </w:rPrChange>
+        </w:rPr>
         <w:t xml:space="preserve">    </w:t>
       </w:r>
       <w:proofErr w:type="spellStart"/>
       <w:proofErr w:type="gramStart"/>
       <w:r>
+        <w:rPr>
+          <w:rStyle w:val="CodeInTextPACKT"/>
+          <w:rFonts w:ascii="Cascadia Code" w:hAnsi="Cascadia Code"/>
+          <w:sz w:val="21"/>
+          <w:szCs w:val="21"/>
+          <w:rPrChange w:id="38" w:author="Thomas Lee" w:date="2022-11-29T14:02:00Z">
+            <w:rPr/>
+          </w:rPrChange>
+        </w:rPr>
         <w:t>AutoShareWorkstation</w:t>
       </w:r>
       <w:proofErr w:type="spellEnd"/>
       <w:r>
+        <w:rPr>
+          <w:rStyle w:val="CodeInTextPACKT"/>
+          <w:rFonts w:ascii="Cascadia Code" w:hAnsi="Cascadia Code"/>
+          <w:sz w:val="21"/>
+          <w:szCs w:val="21"/>
+          <w:rPrChange w:id="39" w:author="Thomas Lee" w:date="2022-11-29T14:02:00Z">
+            <w:rPr/>
+          </w:rPrChange>
+        </w:rPr>
         <w:t xml:space="preserve">  =</w:t>
       </w:r>
       <w:proofErr w:type="gramEnd"/>
       <w:r>
+        <w:rPr>
+          <w:rStyle w:val="CodeInTextPACKT"/>
+          <w:rFonts w:ascii="Cascadia Code" w:hAnsi="Cascadia Code"/>
+          <w:sz w:val="21"/>
+          <w:szCs w:val="21"/>
+          <w:rPrChange w:id="40" w:author="Thomas Lee" w:date="2022-11-29T14:02:00Z">
+            <w:rPr/>
+          </w:rPrChange>
+        </w:rPr>
         <w:t xml:space="preserve"> </w:t>
       </w:r>
       <w:r>
         <w:rPr>
-          <w:color w:val="0000FF"/>
+          <w:rStyle w:val="CodeInTextPACKT"/>
+          <w:rFonts w:ascii="Cascadia Code" w:hAnsi="Cascadia Code"/>
+          <w:sz w:val="21"/>
+          <w:szCs w:val="21"/>
+          <w:rPrChange w:id="41" w:author="Thomas Lee" w:date="2022-11-29T14:02:00Z">
+            <w:rPr>
+              <w:color w:val="0000FF"/>
+            </w:rPr>
+          </w:rPrChange>
         </w:rPr>
         <w:t>$false</w:t>
       </w:r>
@@ -4687,13 +4940,39 @@
     <w:p>
       <w:pPr>
         <w:pStyle w:val="CodePACKT"/>
-      </w:pPr>
-      <w:r>
+        <w:rPr>
+          <w:rStyle w:val="CodeInTextPACKT"/>
+          <w:rFonts w:ascii="Cascadia Code" w:hAnsi="Cascadia Code"/>
+          <w:sz w:val="21"/>
+          <w:szCs w:val="21"/>
+          <w:rPrChange w:id="42" w:author="Thomas Lee" w:date="2022-11-29T14:02:00Z">
+            <w:rPr/>
+          </w:rPrChange>
+        </w:rPr>
+      </w:pPr>
+      <w:r>
+        <w:rPr>
+          <w:rStyle w:val="CodeInTextPACKT"/>
+          <w:rFonts w:ascii="Cascadia Code" w:hAnsi="Cascadia Code"/>
+          <w:sz w:val="21"/>
+          <w:szCs w:val="21"/>
+          <w:rPrChange w:id="43" w:author="Thomas Lee" w:date="2022-11-29T14:02:00Z">
+            <w:rPr/>
+          </w:rPrChange>
+        </w:rPr>
         <w:t xml:space="preserve">    Confirm               = </w:t>
       </w:r>
       <w:r>
         <w:rPr>
-          <w:color w:val="0000FF"/>
+          <w:rStyle w:val="CodeInTextPACKT"/>
+          <w:rFonts w:ascii="Cascadia Code" w:hAnsi="Cascadia Code"/>
+          <w:sz w:val="21"/>
+          <w:szCs w:val="21"/>
+          <w:rPrChange w:id="44" w:author="Thomas Lee" w:date="2022-11-29T14:02:00Z">
+            <w:rPr>
+              <w:color w:val="0000FF"/>
+            </w:rPr>
+          </w:rPrChange>
         </w:rPr>
         <w:t>$false</w:t>
       </w:r>
@@ -4701,8 +4980,26 @@
     <w:p>
       <w:pPr>
         <w:pStyle w:val="CodePACKT"/>
-      </w:pPr>
-      <w:r>
+        <w:rPr>
+          <w:rStyle w:val="CodeInTextPACKT"/>
+          <w:rFonts w:ascii="Cascadia Code" w:hAnsi="Cascadia Code"/>
+          <w:sz w:val="21"/>
+          <w:szCs w:val="21"/>
+          <w:rPrChange w:id="45" w:author="Thomas Lee" w:date="2022-11-29T14:02:00Z">
+            <w:rPr/>
+          </w:rPrChange>
+        </w:rPr>
+      </w:pPr>
+      <w:r>
+        <w:rPr>
+          <w:rStyle w:val="CodeInTextPACKT"/>
+          <w:rFonts w:ascii="Cascadia Code" w:hAnsi="Cascadia Code"/>
+          <w:sz w:val="21"/>
+          <w:szCs w:val="21"/>
+          <w:rPrChange w:id="46" w:author="Thomas Lee" w:date="2022-11-29T14:02:00Z">
+            <w:rPr/>
+          </w:rPrChange>
+        </w:rPr>
         <w:t>}</w:t>
       </w:r>
     </w:p>
@@ -4989,71 +5286,85 @@
       <w:r>
         <w:t xml:space="preserve">Figure </w:t>
       </w:r>
-      <w:proofErr w:type="gramStart"/>
-      <w:r>
-        <w:t>8</w:t>
-      </w:r>
-      <w:r>
-        <w:t>.</w:t>
-      </w:r>
-      <w:r>
-        <w:t xml:space="preserve">9 </w:t>
+      <w:del w:id="47" w:author="Thomas Lee" w:date="2022-11-29T13:12:00Z">
+        <w:r>
+          <w:delText>8</w:delText>
+        </w:r>
+        <w:r>
+          <w:delText>.</w:delText>
+        </w:r>
+        <w:r>
+          <w:delText xml:space="preserve">9 </w:delText>
+        </w:r>
+        <w:r>
+          <w:delText xml:space="preserve"> </w:delText>
+        </w:r>
+        <w:r>
+          <w:delText>Adding</w:delText>
+        </w:r>
+      </w:del>
+      <w:ins w:id="48" w:author="Thomas Lee" w:date="2022-11-29T13:12:00Z">
+        <w:r>
+          <w:t>8</w:t>
+        </w:r>
+        <w:r>
+          <w:t>.</w:t>
+        </w:r>
+        <w:r>
+          <w:t xml:space="preserve">9 </w:t>
+        </w:r>
+        <w:r>
+          <w:t>Adding</w:t>
+        </w:r>
+      </w:ins>
+      <w:r>
+        <w:t xml:space="preserve"> features to FS1</w:t>
+      </w:r>
+    </w:p>
+    <w:p>
+      <w:pPr>
+        <w:pStyle w:val="LayoutInformationPACKT"/>
+        <w:rPr>
+          <w:noProof/>
+        </w:rPr>
+      </w:pPr>
+      <w:r>
+        <w:t xml:space="preserve">Insert </w:t>
+      </w:r>
+      <w:r>
+        <w:t>image</w:t>
       </w:r>
       <w:r>
         <w:t xml:space="preserve"> </w:t>
       </w:r>
       <w:r>
-        <w:t>Adding</w:t>
-      </w:r>
-      <w:proofErr w:type="gramEnd"/>
-      <w:r>
-        <w:t xml:space="preserve"> features to FS1</w:t>
-      </w:r>
-    </w:p>
-    <w:p>
-      <w:pPr>
-        <w:pStyle w:val="LayoutInformationPACKT"/>
         <w:rPr>
           <w:noProof/>
         </w:rPr>
-      </w:pPr>
-      <w:r>
-        <w:t xml:space="preserve">Insert </w:t>
-      </w:r>
-      <w:r>
-        <w:t>image</w:t>
-      </w:r>
-      <w:r>
-        <w:t xml:space="preserve"> </w:t>
+        <w:t>B18878_08</w:t>
       </w:r>
       <w:r>
         <w:rPr>
           <w:noProof/>
         </w:rPr>
-        <w:t>B18878_08</w:t>
+        <w:t>_</w:t>
       </w:r>
       <w:r>
         <w:rPr>
           <w:noProof/>
         </w:rPr>
-        <w:t>_</w:t>
+        <w:t>0</w:t>
       </w:r>
       <w:r>
         <w:rPr>
           <w:noProof/>
         </w:rPr>
-        <w:t>0</w:t>
+        <w:t>9</w:t>
       </w:r>
       <w:r>
         <w:rPr>
           <w:noProof/>
         </w:rPr>
-        <w:t>9</w:t>
-      </w:r>
-      <w:r>
-        <w:rPr>
-          <w:noProof/>
-        </w:rPr>
         <w:t>.png</w:t>
       </w:r>
     </w:p>
@@ -5071,10 +5382,25 @@
         <w:t>step 2</w:t>
       </w:r>
       <w:r>
-        <w:t>, you use the Get-</w:t>
+        <w:t xml:space="preserve">, you use the </w:t>
+      </w:r>
+      <w:r>
+        <w:rPr>
+          <w:rStyle w:val="CodeInTextPACKT"/>
+          <w:rPrChange w:id="49" w:author="Thomas Lee" w:date="2022-11-29T13:12:00Z">
+            <w:rPr/>
+          </w:rPrChange>
+        </w:rPr>
+        <w:t>Get-</w:t>
       </w:r>
       <w:proofErr w:type="spellStart"/>
       <w:r>
+        <w:rPr>
+          <w:rStyle w:val="CodeInTextPACKT"/>
+          <w:rPrChange w:id="50" w:author="Thomas Lee" w:date="2022-11-29T13:12:00Z">
+            <w:rPr/>
+          </w:rPrChange>
+        </w:rPr>
         <w:t>SmbServerConfiguration</w:t>
       </w:r>
       <w:proofErr w:type="spellEnd"/>
@@ -5613,10 +5939,25 @@
         <w:t xml:space="preserve">recipe. </w:t>
       </w:r>
       <w:r>
-        <w:t>You create and share a folder (F:\</w:t>
+        <w:t>You create and share a folder (</w:t>
+      </w:r>
+      <w:r>
+        <w:rPr>
+          <w:rStyle w:val="CodeInTextPACKT"/>
+          <w:rPrChange w:id="51" w:author="Thomas Lee" w:date="2022-11-29T13:12:00Z">
+            <w:rPr/>
+          </w:rPrChange>
+        </w:rPr>
+        <w:t>F:\</w:t>
       </w:r>
       <w:proofErr w:type="spellStart"/>
       <w:r>
+        <w:rPr>
+          <w:rStyle w:val="CodeInTextPACKT"/>
+          <w:rPrChange w:id="52" w:author="Thomas Lee" w:date="2022-11-29T13:12:00Z">
+            <w:rPr/>
+          </w:rPrChange>
+        </w:rPr>
         <w:t>ITShare</w:t>
       </w:r>
       <w:proofErr w:type="spellEnd"/>
@@ -5688,7 +6029,16 @@
         <w:t>d</w:t>
       </w:r>
       <w:r>
-        <w:t xml:space="preserve"> in the Reskit.Org</w:t>
+        <w:t xml:space="preserve"> in the </w:t>
+      </w:r>
+      <w:r>
+        <w:rPr>
+          <w:rStyle w:val="CodeInTextPACKT"/>
+          <w:rPrChange w:id="53" w:author="Thomas Lee" w:date="2022-11-29T13:12:00Z">
+            <w:rPr/>
+          </w:rPrChange>
+        </w:rPr>
+        <w:t>Reskit.Org</w:t>
       </w:r>
       <w:r>
         <w:t xml:space="preserve"> </w:t>
@@ -5903,6 +6253,858 @@
           <w:color w:val="auto"/>
         </w:rPr>
         <w:t>Discovering existing shares and access rights</w:t>
+      </w:r>
+    </w:p>
+    <w:p>
+      <w:pPr>
+        <w:pStyle w:val="CodePACKT"/>
+        <w:pPrChange w:id="54" w:author="Thomas Lee" w:date="2022-11-29T14:09:00Z">
+          <w:pPr>
+            <w:shd w:val="clear" w:color="auto" w:fill="FFFFFF"/>
+            <w:spacing w:before="0" w:after="0" w:line="285" w:lineRule="atLeast"/>
+          </w:pPr>
+        </w:pPrChange>
+      </w:pPr>
+    </w:p>
+    <w:p>
+      <w:pPr>
+        <w:pStyle w:val="CodePACKT"/>
+      </w:pPr>
+      <w:r>
+        <w:t>Get-</w:t>
+      </w:r>
+      <w:proofErr w:type="spellStart"/>
+      <w:r>
+        <w:t>SmbShare</w:t>
+      </w:r>
+      <w:proofErr w:type="spellEnd"/>
+      <w:r>
+        <w:t xml:space="preserve"> -Name * | </w:t>
+      </w:r>
+    </w:p>
+    <w:p>
+      <w:pPr>
+        <w:pStyle w:val="CodePACKT"/>
+      </w:pPr>
+      <w:r>
+        <w:t>  Get-</w:t>
+      </w:r>
+      <w:proofErr w:type="spellStart"/>
+      <w:r>
+        <w:t>SmbShareAccess</w:t>
+      </w:r>
+      <w:proofErr w:type="spellEnd"/>
+      <w:r>
+        <w:t xml:space="preserve"> |</w:t>
+      </w:r>
+    </w:p>
+    <w:p>
+      <w:pPr>
+        <w:pStyle w:val="CodePACKT"/>
+      </w:pPr>
+      <w:r>
+        <w:t>    Format-Table -</w:t>
+      </w:r>
+      <w:proofErr w:type="spellStart"/>
+      <w:r>
+        <w:t>GroupBy</w:t>
+      </w:r>
+      <w:proofErr w:type="spellEnd"/>
+      <w:r>
+        <w:t xml:space="preserve"> Name</w:t>
+      </w:r>
+    </w:p>
+    <w:p>
+      <w:pPr>
+        <w:pStyle w:val="CodePACKT"/>
+        <w:pPrChange w:id="55" w:author="Thomas Lee" w:date="2022-11-29T14:09:00Z">
+          <w:pPr>
+            <w:shd w:val="clear" w:color="auto" w:fill="FFFFFF"/>
+            <w:spacing w:before="0" w:after="0" w:line="285" w:lineRule="atLeast"/>
+          </w:pPr>
+        </w:pPrChange>
+      </w:pPr>
+    </w:p>
+    <w:p>
+      <w:pPr>
+        <w:pStyle w:val="NumberedBulletPACKT"/>
+        <w:rPr>
+          <w:color w:val="000000"/>
+          <w:lang w:val="en-GB" w:eastAsia="en-GB"/>
+        </w:rPr>
+      </w:pPr>
+      <w:r>
+        <w:rPr>
+          <w:lang w:val="en-GB" w:eastAsia="en-GB"/>
+        </w:rPr>
+        <w:t xml:space="preserve">Creating and sharing a new folder </w:t>
+      </w:r>
+    </w:p>
+    <w:p>
+      <w:pPr>
+        <w:pStyle w:val="CodePACKT"/>
+      </w:pPr>
+    </w:p>
+    <w:p>
+      <w:pPr>
+        <w:pStyle w:val="CodePACKT"/>
+      </w:pPr>
+      <w:r>
+        <w:t xml:space="preserve">New-Item -Path F: -Name </w:t>
+      </w:r>
+      <w:proofErr w:type="spellStart"/>
+      <w:r>
+        <w:t>ITShare</w:t>
+      </w:r>
+      <w:proofErr w:type="spellEnd"/>
+      <w:r>
+        <w:t xml:space="preserve"> -ItemType Directory |</w:t>
+      </w:r>
+    </w:p>
+    <w:p>
+      <w:pPr>
+        <w:pStyle w:val="CodePACKT"/>
+      </w:pPr>
+      <w:r>
+        <w:t>  Out-Null</w:t>
+      </w:r>
+    </w:p>
+    <w:p>
+      <w:pPr>
+        <w:pStyle w:val="CodePACKT"/>
+      </w:pPr>
+      <w:r>
+        <w:t>New-</w:t>
+      </w:r>
+      <w:proofErr w:type="spellStart"/>
+      <w:r>
+        <w:t>SmbShare</w:t>
+      </w:r>
+      <w:proofErr w:type="spellEnd"/>
+      <w:r>
+        <w:t xml:space="preserve"> -Name </w:t>
+      </w:r>
+      <w:proofErr w:type="spellStart"/>
+      <w:r>
+        <w:t>ITShare</w:t>
+      </w:r>
+      <w:proofErr w:type="spellEnd"/>
+      <w:r>
+        <w:t xml:space="preserve"> -Path F:\ITShare</w:t>
+      </w:r>
+    </w:p>
+    <w:p>
+      <w:pPr>
+        <w:pStyle w:val="CodePACKT"/>
+      </w:pPr>
+    </w:p>
+    <w:p>
+      <w:pPr>
+        <w:pStyle w:val="NumberedBulletPACKT"/>
+        <w:rPr>
+          <w:color w:val="000000"/>
+          <w:lang w:val="en-GB" w:eastAsia="en-GB"/>
+        </w:rPr>
+      </w:pPr>
+      <w:r>
+        <w:rPr>
+          <w:lang w:val="en-GB" w:eastAsia="en-GB"/>
+        </w:rPr>
+        <w:t>Updating the share to have a description</w:t>
+      </w:r>
+    </w:p>
+    <w:p>
+      <w:pPr>
+        <w:pStyle w:val="CodePACKT"/>
+      </w:pPr>
+    </w:p>
+    <w:p>
+      <w:pPr>
+        <w:pStyle w:val="CodePACKT"/>
+      </w:pPr>
+      <w:r>
+        <w:t>$</w:t>
+      </w:r>
+      <w:proofErr w:type="spellStart"/>
+      <w:r>
+        <w:t>NoCnfHT</w:t>
+      </w:r>
+      <w:proofErr w:type="spellEnd"/>
+      <w:r>
+        <w:t xml:space="preserve"> = @{Confirm=$False}</w:t>
+      </w:r>
+    </w:p>
+    <w:p>
+      <w:pPr>
+        <w:pStyle w:val="CodePACKT"/>
+      </w:pPr>
+      <w:r>
+        <w:t>Set-</w:t>
+      </w:r>
+      <w:proofErr w:type="spellStart"/>
+      <w:r>
+        <w:t>SmbShare</w:t>
+      </w:r>
+      <w:proofErr w:type="spellEnd"/>
+      <w:r>
+        <w:t xml:space="preserve"> -Name </w:t>
+      </w:r>
+      <w:proofErr w:type="spellStart"/>
+      <w:r>
+        <w:t>ITShare</w:t>
+      </w:r>
+      <w:proofErr w:type="spellEnd"/>
+      <w:r>
+        <w:t xml:space="preserve"> -Description 'File Share for IT' @NoCnfHT</w:t>
+      </w:r>
+    </w:p>
+    <w:p>
+      <w:pPr>
+        <w:pStyle w:val="CodePACKT"/>
+      </w:pPr>
+    </w:p>
+    <w:p>
+      <w:pPr>
+        <w:pStyle w:val="NumberedBulletPACKT"/>
+        <w:rPr>
+          <w:color w:val="000000"/>
+          <w:lang w:val="en-GB" w:eastAsia="en-GB"/>
+        </w:rPr>
+      </w:pPr>
+      <w:r>
+        <w:rPr>
+          <w:lang w:val="en-GB" w:eastAsia="en-GB"/>
+        </w:rPr>
+        <w:t>Setting folder enumeration mode</w:t>
+      </w:r>
+    </w:p>
+    <w:p>
+      <w:pPr>
+        <w:pStyle w:val="CodePACKT"/>
+      </w:pPr>
+    </w:p>
+    <w:p>
+      <w:pPr>
+        <w:pStyle w:val="CodePACKT"/>
+      </w:pPr>
+      <w:r>
+        <w:t>$</w:t>
+      </w:r>
+      <w:proofErr w:type="spellStart"/>
+      <w:r>
+        <w:t>FldrEnumHT</w:t>
+      </w:r>
+      <w:proofErr w:type="spellEnd"/>
+      <w:r>
+        <w:t xml:space="preserve"> = </w:t>
+      </w:r>
+      <w:proofErr w:type="gramStart"/>
+      <w:r>
+        <w:t>@{</w:t>
+      </w:r>
+      <w:proofErr w:type="gramEnd"/>
+    </w:p>
+    <w:p>
+      <w:pPr>
+        <w:pStyle w:val="CodePACKT"/>
+      </w:pPr>
+      <w:r>
+        <w:t xml:space="preserve">  </w:t>
+      </w:r>
+      <w:commentRangeStart w:id="56"/>
+      <w:r>
+        <w:t>Nam</w:t>
+      </w:r>
+      <w:ins w:id="57" w:author="Thomas Lee" w:date="2022-11-29T13:13:00Z">
+        <w:r>
+          <w:t>e</w:t>
+        </w:r>
+      </w:ins>
+      <w:r>
+        <w:t xml:space="preserve">                   = '</w:t>
+      </w:r>
+      <w:proofErr w:type="spellStart"/>
+      <w:r>
+        <w:t>ITShare</w:t>
+      </w:r>
+      <w:proofErr w:type="spellEnd"/>
+      <w:r>
+        <w:t>'</w:t>
+      </w:r>
+      <w:commentRangeEnd w:id="56"/>
+      <w:r>
+        <w:rPr>
+          <w:rStyle w:val="CommentReference"/>
+          <w:rFonts w:ascii="Arial" w:hAnsi="Arial" w:cs="Arial"/>
+          <w:bCs/>
+          <w:color w:val="auto"/>
+          <w:lang w:val="en-US" w:eastAsia="en-US"/>
+        </w:rPr>
+        <w:commentReference w:id="56"/>
+      </w:r>
+    </w:p>
+    <w:p>
+      <w:pPr>
+        <w:pStyle w:val="CodePACKT"/>
+      </w:pPr>
+      <w:r>
+        <w:t xml:space="preserve">  </w:t>
+      </w:r>
+      <w:proofErr w:type="spellStart"/>
+      <w:r>
+        <w:t>FolderEnumerationMode</w:t>
+      </w:r>
+      <w:proofErr w:type="spellEnd"/>
+      <w:r>
+        <w:t xml:space="preserve"> = '</w:t>
+      </w:r>
+      <w:proofErr w:type="spellStart"/>
+      <w:r>
+        <w:t>AccessBased</w:t>
+      </w:r>
+      <w:proofErr w:type="spellEnd"/>
+      <w:r>
+        <w:t>'</w:t>
+      </w:r>
+    </w:p>
+    <w:p>
+      <w:pPr>
+        <w:pStyle w:val="CodePACKT"/>
+      </w:pPr>
+      <w:r>
+        <w:t>  Force                 = $True</w:t>
+      </w:r>
+    </w:p>
+    <w:p>
+      <w:pPr>
+        <w:pStyle w:val="CodePACKT"/>
+      </w:pPr>
+      <w:r>
+        <w:lastRenderedPageBreak/>
+        <w:t>}</w:t>
+      </w:r>
+    </w:p>
+    <w:p>
+      <w:pPr>
+        <w:pStyle w:val="CodePACKT"/>
+      </w:pPr>
+      <w:r>
+        <w:t>Set-</w:t>
+      </w:r>
+      <w:proofErr w:type="spellStart"/>
+      <w:r>
+        <w:t>SMBShare</w:t>
+      </w:r>
+      <w:proofErr w:type="spellEnd"/>
+      <w:r>
+        <w:t xml:space="preserve"> @FldrEnumHT </w:t>
+      </w:r>
+      <w:commentRangeStart w:id="58"/>
+      <w:del w:id="59" w:author="Thomas Lee" w:date="2022-11-29T13:53:00Z">
+        <w:r>
+          <w:delText>@ForceHT</w:delText>
+        </w:r>
+        <w:commentRangeEnd w:id="58"/>
+        <w:r>
+          <w:rPr>
+            <w:rStyle w:val="CommentReference"/>
+            <w:rFonts w:ascii="Arial" w:hAnsi="Arial" w:cs="Arial"/>
+            <w:bCs/>
+            <w:color w:val="auto"/>
+            <w:lang w:val="en-US" w:eastAsia="en-US"/>
+          </w:rPr>
+          <w:commentReference w:id="58"/>
+        </w:r>
+      </w:del>
+    </w:p>
+    <w:p>
+      <w:pPr>
+        <w:pStyle w:val="CodePACKT"/>
+      </w:pPr>
+    </w:p>
+    <w:p>
+      <w:pPr>
+        <w:pStyle w:val="NumberedBulletPACKT"/>
+        <w:rPr>
+          <w:color w:val="000000"/>
+          <w:lang w:val="en-GB" w:eastAsia="en-GB"/>
+        </w:rPr>
+      </w:pPr>
+      <w:r>
+        <w:rPr>
+          <w:lang w:val="en-GB" w:eastAsia="en-GB"/>
+        </w:rPr>
+        <w:t xml:space="preserve">Setting encryption on for </w:t>
+      </w:r>
+      <w:proofErr w:type="spellStart"/>
+      <w:r>
+        <w:rPr>
+          <w:lang w:val="en-GB" w:eastAsia="en-GB"/>
+        </w:rPr>
+        <w:t>ITShare</w:t>
+      </w:r>
+      <w:proofErr w:type="spellEnd"/>
+      <w:r>
+        <w:rPr>
+          <w:lang w:val="en-GB" w:eastAsia="en-GB"/>
+        </w:rPr>
+        <w:t xml:space="preserve"> share</w:t>
+      </w:r>
+    </w:p>
+    <w:p>
+      <w:pPr>
+        <w:pStyle w:val="CodePACKT"/>
+      </w:pPr>
+    </w:p>
+    <w:p>
+      <w:pPr>
+        <w:pStyle w:val="CodePACKT"/>
+      </w:pPr>
+      <w:r>
+        <w:t>Set-</w:t>
+      </w:r>
+      <w:proofErr w:type="spellStart"/>
+      <w:r>
+        <w:t>SmbShare</w:t>
+      </w:r>
+      <w:proofErr w:type="spellEnd"/>
+      <w:r>
+        <w:t xml:space="preserve"> -Name </w:t>
+      </w:r>
+      <w:proofErr w:type="spellStart"/>
+      <w:r>
+        <w:t>ITShare</w:t>
+      </w:r>
+      <w:proofErr w:type="spellEnd"/>
+      <w:r>
+        <w:t xml:space="preserve"> -</w:t>
+      </w:r>
+      <w:proofErr w:type="spellStart"/>
+      <w:r>
+        <w:t>EncryptData</w:t>
+      </w:r>
+      <w:proofErr w:type="spellEnd"/>
+      <w:r>
+        <w:t xml:space="preserve"> $true -Force</w:t>
+      </w:r>
+    </w:p>
+    <w:p>
+      <w:pPr>
+        <w:pStyle w:val="CodePACKT"/>
+      </w:pPr>
+    </w:p>
+    <w:p>
+      <w:pPr>
+        <w:pStyle w:val="NumberedBulletPACKT"/>
+        <w:rPr>
+          <w:color w:val="000000"/>
+          <w:lang w:val="en-GB" w:eastAsia="en-GB"/>
+        </w:rPr>
+      </w:pPr>
+      <w:r>
+        <w:rPr>
+          <w:lang w:val="en-GB" w:eastAsia="en-GB"/>
+        </w:rPr>
+        <w:t xml:space="preserve">Removing all access to </w:t>
+      </w:r>
+      <w:proofErr w:type="spellStart"/>
+      <w:r>
+        <w:rPr>
+          <w:lang w:val="en-GB" w:eastAsia="en-GB"/>
+        </w:rPr>
+        <w:t>ITShare</w:t>
+      </w:r>
+      <w:proofErr w:type="spellEnd"/>
+      <w:r>
+        <w:rPr>
+          <w:lang w:val="en-GB" w:eastAsia="en-GB"/>
+        </w:rPr>
+        <w:t xml:space="preserve"> share for the Everyone group</w:t>
+      </w:r>
+    </w:p>
+    <w:p>
+      <w:pPr>
+        <w:pStyle w:val="CodePACKT"/>
+      </w:pPr>
+    </w:p>
+    <w:p>
+      <w:pPr>
+        <w:pStyle w:val="CodePACKT"/>
+      </w:pPr>
+      <w:r>
+        <w:t xml:space="preserve">$AdminHT1 = </w:t>
+      </w:r>
+      <w:proofErr w:type="gramStart"/>
+      <w:r>
+        <w:t>@{</w:t>
+      </w:r>
+      <w:proofErr w:type="gramEnd"/>
+    </w:p>
+    <w:p>
+      <w:pPr>
+        <w:pStyle w:val="CodePACKT"/>
+      </w:pPr>
+      <w:r>
+        <w:t>  Name        </w:t>
+      </w:r>
+      <w:proofErr w:type="gramStart"/>
+      <w:r>
+        <w:t>=  '</w:t>
+      </w:r>
+      <w:proofErr w:type="spellStart"/>
+      <w:proofErr w:type="gramEnd"/>
+      <w:r>
+        <w:t>ITShare</w:t>
+      </w:r>
+      <w:proofErr w:type="spellEnd"/>
+      <w:r>
+        <w:t>'</w:t>
+      </w:r>
+    </w:p>
+    <w:p>
+      <w:pPr>
+        <w:pStyle w:val="CodePACKT"/>
+      </w:pPr>
+      <w:r>
+        <w:t xml:space="preserve">  </w:t>
+      </w:r>
+      <w:proofErr w:type="spellStart"/>
+      <w:r>
+        <w:t>AccountName</w:t>
+      </w:r>
+      <w:proofErr w:type="spellEnd"/>
+      <w:r>
+        <w:t xml:space="preserve"> = 'Everyone'</w:t>
+      </w:r>
+    </w:p>
+    <w:p>
+      <w:pPr>
+        <w:pStyle w:val="CodePACKT"/>
+      </w:pPr>
+      <w:r>
+        <w:t xml:space="preserve">  Confirm     </w:t>
+      </w:r>
+      <w:proofErr w:type="gramStart"/>
+      <w:r>
+        <w:t>=  $</w:t>
+      </w:r>
+      <w:proofErr w:type="gramEnd"/>
+      <w:r>
+        <w:t>false</w:t>
+      </w:r>
+    </w:p>
+    <w:p>
+      <w:pPr>
+        <w:pStyle w:val="CodePACKT"/>
+      </w:pPr>
+      <w:r>
+        <w:t>}</w:t>
+      </w:r>
+    </w:p>
+    <w:p>
+      <w:pPr>
+        <w:pStyle w:val="CodePACKT"/>
+      </w:pPr>
+      <w:r>
+        <w:t>Revoke-</w:t>
+      </w:r>
+      <w:proofErr w:type="spellStart"/>
+      <w:r>
+        <w:t>SmbShareAccess</w:t>
+      </w:r>
+      <w:proofErr w:type="spellEnd"/>
+      <w:r>
+        <w:t xml:space="preserve"> @AdminHT1</w:t>
+      </w:r>
+    </w:p>
+    <w:p>
+      <w:pPr>
+        <w:pStyle w:val="CodePACKT"/>
+      </w:pPr>
+    </w:p>
+    <w:p>
+      <w:pPr>
+        <w:pStyle w:val="NumberedBulletPACKT"/>
+        <w:rPr>
+          <w:color w:val="000000"/>
+          <w:lang w:val="en-GB" w:eastAsia="en-GB"/>
+        </w:rPr>
+      </w:pPr>
+      <w:r>
+        <w:rPr>
+          <w:lang w:val="en-GB" w:eastAsia="en-GB"/>
+        </w:rPr>
+        <w:t>Adding Reskit\Administrators to have read permission</w:t>
+      </w:r>
+    </w:p>
+    <w:p>
+      <w:pPr>
+        <w:pStyle w:val="CodePACKT"/>
+      </w:pPr>
+    </w:p>
+    <w:p>
+      <w:pPr>
+        <w:pStyle w:val="CodePACKT"/>
+      </w:pPr>
+      <w:r>
+        <w:t xml:space="preserve">$AdminHT2 = </w:t>
+      </w:r>
+      <w:proofErr w:type="gramStart"/>
+      <w:r>
+        <w:t>@{</w:t>
+      </w:r>
+      <w:proofErr w:type="gramEnd"/>
+    </w:p>
+    <w:p>
+      <w:pPr>
+        <w:pStyle w:val="CodePACKT"/>
+      </w:pPr>
+      <w:r>
+        <w:t>  Name         = '</w:t>
+      </w:r>
+      <w:proofErr w:type="spellStart"/>
+      <w:r>
+        <w:t>ITShare</w:t>
+      </w:r>
+      <w:proofErr w:type="spellEnd"/>
+      <w:r>
+        <w:t>'</w:t>
+      </w:r>
+    </w:p>
+    <w:p>
+      <w:pPr>
+        <w:pStyle w:val="CodePACKT"/>
+      </w:pPr>
+      <w:r>
+        <w:t xml:space="preserve">  </w:t>
+      </w:r>
+      <w:proofErr w:type="spellStart"/>
+      <w:proofErr w:type="gramStart"/>
+      <w:r>
+        <w:t>AccessRight</w:t>
+      </w:r>
+      <w:proofErr w:type="spellEnd"/>
+      <w:r>
+        <w:t xml:space="preserve">  =</w:t>
+      </w:r>
+      <w:proofErr w:type="gramEnd"/>
+      <w:r>
+        <w:t xml:space="preserve"> 'Read'</w:t>
+      </w:r>
+    </w:p>
+    <w:p>
+      <w:pPr>
+        <w:pStyle w:val="CodePACKT"/>
+      </w:pPr>
+      <w:r>
+        <w:t xml:space="preserve">  </w:t>
+      </w:r>
+      <w:proofErr w:type="spellStart"/>
+      <w:proofErr w:type="gramStart"/>
+      <w:r>
+        <w:t>AccountName</w:t>
+      </w:r>
+      <w:proofErr w:type="spellEnd"/>
+      <w:r>
+        <w:t xml:space="preserve">  =</w:t>
+      </w:r>
+      <w:proofErr w:type="gramEnd"/>
+      <w:r>
+        <w:t xml:space="preserve"> 'Reskit\ADMINISTRATOR'</w:t>
+      </w:r>
+    </w:p>
+    <w:p>
+      <w:pPr>
+        <w:pStyle w:val="CodePACKT"/>
+      </w:pPr>
+      <w:r>
+        <w:t xml:space="preserve">  </w:t>
+      </w:r>
+      <w:proofErr w:type="spellStart"/>
+      <w:r>
+        <w:t>ConFirm</w:t>
+      </w:r>
+      <w:proofErr w:type="spellEnd"/>
+      <w:r>
+        <w:t xml:space="preserve">      </w:t>
+      </w:r>
+      <w:proofErr w:type="gramStart"/>
+      <w:r>
+        <w:t>=  $</w:t>
+      </w:r>
+      <w:proofErr w:type="gramEnd"/>
+      <w:r>
+        <w:t xml:space="preserve">false </w:t>
+      </w:r>
+    </w:p>
+    <w:p>
+      <w:pPr>
+        <w:pStyle w:val="CodePACKT"/>
+      </w:pPr>
+      <w:r>
+        <w:t xml:space="preserve">} </w:t>
+      </w:r>
+    </w:p>
+    <w:p>
+      <w:pPr>
+        <w:pStyle w:val="CodePACKT"/>
+      </w:pPr>
+      <w:r>
+        <w:t>Grant-</w:t>
+      </w:r>
+      <w:proofErr w:type="spellStart"/>
+      <w:r>
+        <w:t>SmbShareAccess</w:t>
+      </w:r>
+      <w:proofErr w:type="spellEnd"/>
+      <w:r>
+        <w:t xml:space="preserve"> </w:t>
+      </w:r>
+      <w:commentRangeStart w:id="60"/>
+      <w:r>
+        <w:t>@A</w:t>
+      </w:r>
+      <w:ins w:id="61" w:author="Thomas Lee" w:date="2022-11-29T14:02:00Z">
+        <w:r>
+          <w:t>dmin</w:t>
+        </w:r>
+      </w:ins>
+      <w:r>
+        <w:t xml:space="preserve">HT2 </w:t>
+      </w:r>
+      <w:commentRangeEnd w:id="60"/>
+      <w:r>
+        <w:rPr>
+          <w:rStyle w:val="CommentReference"/>
+          <w:rFonts w:ascii="Arial" w:hAnsi="Arial" w:cs="Arial"/>
+          <w:bCs/>
+          <w:color w:val="auto"/>
+          <w:lang w:val="en-US" w:eastAsia="en-US"/>
+        </w:rPr>
+        <w:commentReference w:id="60"/>
+      </w:r>
+    </w:p>
+    <w:p>
+      <w:pPr>
+        <w:pStyle w:val="CodePACKT"/>
+      </w:pPr>
+    </w:p>
+    <w:p>
+      <w:pPr>
+        <w:pStyle w:val="NumberedBulletPACKT"/>
+        <w:rPr>
+          <w:color w:val="000000"/>
+          <w:lang w:val="en-GB" w:eastAsia="en-GB"/>
+        </w:rPr>
+      </w:pPr>
+      <w:r>
+        <w:rPr>
+          <w:lang w:val="en-GB" w:eastAsia="en-GB"/>
+        </w:rPr>
+        <w:t>Adding system full access</w:t>
+      </w:r>
+    </w:p>
+    <w:p>
+      <w:pPr>
+        <w:pStyle w:val="CodePACKT"/>
+      </w:pPr>
+    </w:p>
+    <w:p>
+      <w:pPr>
+        <w:pStyle w:val="CodePACKT"/>
+      </w:pPr>
+      <w:r>
+        <w:t xml:space="preserve">$AdminHT3 = </w:t>
+      </w:r>
+      <w:proofErr w:type="gramStart"/>
+      <w:r>
+        <w:t>@{</w:t>
+      </w:r>
+      <w:proofErr w:type="gramEnd"/>
+    </w:p>
+    <w:p>
+      <w:pPr>
+        <w:pStyle w:val="CodePACKT"/>
+      </w:pPr>
+      <w:r>
+        <w:t>    Name          = '</w:t>
+      </w:r>
+      <w:proofErr w:type="spellStart"/>
+      <w:r>
+        <w:t>ITShare</w:t>
+      </w:r>
+      <w:proofErr w:type="spellEnd"/>
+      <w:r>
+        <w:t>'</w:t>
+      </w:r>
+    </w:p>
+    <w:p>
+      <w:pPr>
+        <w:pStyle w:val="CodePACKT"/>
+      </w:pPr>
+      <w:r>
+        <w:t xml:space="preserve">    </w:t>
+      </w:r>
+      <w:proofErr w:type="spellStart"/>
+      <w:r>
+        <w:t>AccessRight</w:t>
+      </w:r>
+      <w:proofErr w:type="spellEnd"/>
+      <w:r>
+        <w:t xml:space="preserve">   = 'Full'</w:t>
+      </w:r>
+    </w:p>
+    <w:p>
+      <w:pPr>
+        <w:pStyle w:val="CodePACKT"/>
+      </w:pPr>
+      <w:r>
+        <w:t xml:space="preserve">    </w:t>
+      </w:r>
+      <w:proofErr w:type="spellStart"/>
+      <w:r>
+        <w:t>AccountName</w:t>
+      </w:r>
+      <w:proofErr w:type="spellEnd"/>
+      <w:r>
+        <w:t xml:space="preserve">   = 'NT Authority\SYSTEM'</w:t>
+      </w:r>
+    </w:p>
+    <w:p>
+      <w:pPr>
+        <w:pStyle w:val="CodePACKT"/>
+      </w:pPr>
+      <w:r>
+        <w:t xml:space="preserve">    Confirm       = $False </w:t>
+      </w:r>
+    </w:p>
+    <w:p>
+      <w:pPr>
+        <w:pStyle w:val="CodePACKT"/>
+      </w:pPr>
+      <w:r>
+        <w:t>}</w:t>
+      </w:r>
+    </w:p>
+    <w:p>
+      <w:pPr>
+        <w:pStyle w:val="CodePACKT"/>
+      </w:pPr>
+      <w:r>
+        <w:t>Grant-</w:t>
+      </w:r>
+      <w:proofErr w:type="spellStart"/>
+      <w:proofErr w:type="gramStart"/>
+      <w:r>
+        <w:t>SmbShareAccess</w:t>
+      </w:r>
+      <w:proofErr w:type="spellEnd"/>
+      <w:r>
+        <w:t xml:space="preserve">  @</w:t>
+      </w:r>
+      <w:proofErr w:type="gramEnd"/>
+      <w:r>
+        <w:t>AdminHT3 | Out-Null</w:t>
       </w:r>
     </w:p>
     <w:p>
@@ -5921,68 +7123,6 @@
     </w:p>
     <w:p>
       <w:pPr>
-        <w:pStyle w:val="CodePACKT"/>
-      </w:pPr>
-      <w:r>
-        <w:t>Get-</w:t>
-      </w:r>
-      <w:proofErr w:type="spellStart"/>
-      <w:r>
-        <w:t>SmbShare</w:t>
-      </w:r>
-      <w:proofErr w:type="spellEnd"/>
-      <w:r>
-        <w:t xml:space="preserve"> -Name * | </w:t>
-      </w:r>
-    </w:p>
-    <w:p>
-      <w:pPr>
-        <w:pStyle w:val="CodePACKT"/>
-      </w:pPr>
-      <w:r>
-        <w:t>  Get-</w:t>
-      </w:r>
-      <w:proofErr w:type="spellStart"/>
-      <w:r>
-        <w:t>SmbShareAccess</w:t>
-      </w:r>
-      <w:proofErr w:type="spellEnd"/>
-      <w:r>
-        <w:t xml:space="preserve"> |</w:t>
-      </w:r>
-    </w:p>
-    <w:p>
-      <w:pPr>
-        <w:pStyle w:val="CodePACKT"/>
-      </w:pPr>
-      <w:r>
-        <w:t>    Format-Table -</w:t>
-      </w:r>
-      <w:proofErr w:type="spellStart"/>
-      <w:r>
-        <w:t>GroupBy</w:t>
-      </w:r>
-      <w:proofErr w:type="spellEnd"/>
-      <w:r>
-        <w:t xml:space="preserve"> Name</w:t>
-      </w:r>
-    </w:p>
-    <w:p>
-      <w:pPr>
-        <w:shd w:val="clear" w:color="auto" w:fill="FFFFFF"/>
-        <w:spacing w:before="0" w:after="0" w:line="285" w:lineRule="atLeast"/>
-        <w:rPr>
-          <w:rFonts w:ascii="Cascadia Code" w:hAnsi="Cascadia Code" w:cs="Cascadia Code"/>
-          <w:bCs w:val="0"/>
-          <w:color w:val="000000"/>
-          <w:sz w:val="21"/>
-          <w:szCs w:val="21"/>
-          <w:lang w:val="en-GB" w:eastAsia="en-GB"/>
-        </w:rPr>
-      </w:pPr>
-    </w:p>
-    <w:p>
-      <w:pPr>
         <w:pStyle w:val="NumberedBulletPACKT"/>
         <w:rPr>
           <w:color w:val="000000"/>
@@ -5993,20 +7133,33 @@
         <w:rPr>
           <w:lang w:val="en-GB" w:eastAsia="en-GB"/>
         </w:rPr>
-        <w:t xml:space="preserve">Creating and sharing a new folder </w:t>
-      </w:r>
-    </w:p>
-    <w:p>
-      <w:pPr>
-        <w:pStyle w:val="CodePACKT"/>
-      </w:pPr>
-    </w:p>
-    <w:p>
-      <w:pPr>
-        <w:pStyle w:val="CodePACKT"/>
-      </w:pPr>
-      <w:r>
-        <w:t xml:space="preserve">New-Item -Path F: -Name </w:t>
+        <w:t>Setting Creator/Owner to Full Access</w:t>
+      </w:r>
+    </w:p>
+    <w:p>
+      <w:pPr>
+        <w:pStyle w:val="CodePACKT"/>
+      </w:pPr>
+    </w:p>
+    <w:p>
+      <w:pPr>
+        <w:pStyle w:val="CodePACKT"/>
+      </w:pPr>
+      <w:r>
+        <w:t xml:space="preserve">$AdminHT4 = </w:t>
+      </w:r>
+      <w:proofErr w:type="gramStart"/>
+      <w:r>
+        <w:t>@{</w:t>
+      </w:r>
+      <w:proofErr w:type="gramEnd"/>
+    </w:p>
+    <w:p>
+      <w:pPr>
+        <w:pStyle w:val="CodePACKT"/>
+      </w:pPr>
+      <w:r>
+        <w:t>    Name         = '</w:t>
       </w:r>
       <w:proofErr w:type="spellStart"/>
       <w:r>
@@ -6014,172 +7167,95 @@
       </w:r>
       <w:proofErr w:type="spellEnd"/>
       <w:r>
-        <w:t xml:space="preserve"> -ItemType Directory |</w:t>
-      </w:r>
-    </w:p>
-    <w:p>
-      <w:pPr>
-        <w:pStyle w:val="CodePACKT"/>
-      </w:pPr>
-      <w:r>
-        <w:t>  Out-Null</w:t>
-      </w:r>
-    </w:p>
-    <w:p>
-      <w:pPr>
-        <w:pStyle w:val="CodePACKT"/>
-      </w:pPr>
-      <w:r>
-        <w:t>New-</w:t>
+        <w:t>'</w:t>
+      </w:r>
+    </w:p>
+    <w:p>
+      <w:pPr>
+        <w:pStyle w:val="CodePACKT"/>
+      </w:pPr>
+      <w:r>
+        <w:t xml:space="preserve">    </w:t>
       </w:r>
       <w:proofErr w:type="spellStart"/>
-      <w:r>
-        <w:t>SmbShare</w:t>
+      <w:proofErr w:type="gramStart"/>
+      <w:r>
+        <w:t>AccessRight</w:t>
       </w:r>
       <w:proofErr w:type="spellEnd"/>
       <w:r>
-        <w:t xml:space="preserve"> -Name </w:t>
+        <w:t xml:space="preserve">  =</w:t>
+      </w:r>
+      <w:proofErr w:type="gramEnd"/>
+      <w:r>
+        <w:t xml:space="preserve"> 'Full'</w:t>
+      </w:r>
+    </w:p>
+    <w:p>
+      <w:pPr>
+        <w:pStyle w:val="CodePACKT"/>
+      </w:pPr>
+      <w:r>
+        <w:t xml:space="preserve">    </w:t>
       </w:r>
       <w:proofErr w:type="spellStart"/>
-      <w:r>
-        <w:t>ITShare</w:t>
+      <w:proofErr w:type="gramStart"/>
+      <w:r>
+        <w:t>AccountName</w:t>
       </w:r>
       <w:proofErr w:type="spellEnd"/>
       <w:r>
-        <w:t xml:space="preserve"> -Path F:\ITShare</w:t>
-      </w:r>
-    </w:p>
-    <w:p>
-      <w:pPr>
-        <w:pStyle w:val="CodePACKT"/>
-      </w:pPr>
-    </w:p>
-    <w:p>
-      <w:pPr>
-        <w:pStyle w:val="NumberedBulletPACKT"/>
-        <w:rPr>
-          <w:color w:val="000000"/>
-          <w:lang w:val="en-GB" w:eastAsia="en-GB"/>
-        </w:rPr>
-      </w:pPr>
-      <w:r>
-        <w:rPr>
-          <w:lang w:val="en-GB" w:eastAsia="en-GB"/>
-        </w:rPr>
-        <w:t>Updating the share to have a description</w:t>
-      </w:r>
-    </w:p>
-    <w:p>
-      <w:pPr>
-        <w:pStyle w:val="CodePACKT"/>
-      </w:pPr>
-    </w:p>
-    <w:p>
-      <w:pPr>
-        <w:pStyle w:val="CodePACKT"/>
-      </w:pPr>
-      <w:r>
-        <w:t>$</w:t>
+        <w:t xml:space="preserve">  =</w:t>
+      </w:r>
+      <w:proofErr w:type="gramEnd"/>
+      <w:r>
+        <w:t xml:space="preserve"> 'CREATOR OWNER'</w:t>
+      </w:r>
+    </w:p>
+    <w:p>
+      <w:pPr>
+        <w:pStyle w:val="CodePACKT"/>
+      </w:pPr>
+      <w:r>
+        <w:t xml:space="preserve">    Confirm      = $False </w:t>
+      </w:r>
+    </w:p>
+    <w:p>
+      <w:pPr>
+        <w:pStyle w:val="CodePACKT"/>
+      </w:pPr>
+      <w:r>
+        <w:t>}</w:t>
+      </w:r>
+    </w:p>
+    <w:p>
+      <w:pPr>
+        <w:pStyle w:val="CodePACKT"/>
+      </w:pPr>
+      <w:r>
+        <w:t>Grant-</w:t>
       </w:r>
       <w:proofErr w:type="spellStart"/>
       <w:r>
-        <w:t>NoCnfHT</w:t>
+        <w:t>SmbShareAccess</w:t>
       </w:r>
       <w:proofErr w:type="spellEnd"/>
       <w:r>
-        <w:t xml:space="preserve"> = @{Confirm=$False}</w:t>
-      </w:r>
-    </w:p>
-    <w:p>
-      <w:pPr>
-        <w:pStyle w:val="CodePACKT"/>
-      </w:pPr>
-      <w:r>
-        <w:t>Set-</w:t>
-      </w:r>
-      <w:proofErr w:type="spellStart"/>
-      <w:r>
-        <w:t>SmbShare</w:t>
-      </w:r>
-      <w:proofErr w:type="spellEnd"/>
-      <w:r>
-        <w:t xml:space="preserve"> -Name </w:t>
-      </w:r>
-      <w:proofErr w:type="spellStart"/>
-      <w:r>
-        <w:t>ITShare</w:t>
-      </w:r>
-      <w:proofErr w:type="spellEnd"/>
-      <w:r>
-        <w:t xml:space="preserve"> -Description 'File Share for IT' @NoCnfHT</w:t>
-      </w:r>
-    </w:p>
-    <w:p>
-      <w:pPr>
-        <w:pStyle w:val="CodePACKT"/>
-      </w:pPr>
-    </w:p>
-    <w:p>
-      <w:pPr>
-        <w:pStyle w:val="NumberedBulletPACKT"/>
-        <w:rPr>
-          <w:color w:val="000000"/>
-          <w:lang w:val="en-GB" w:eastAsia="en-GB"/>
-        </w:rPr>
-      </w:pPr>
-      <w:r>
-        <w:rPr>
-          <w:lang w:val="en-GB" w:eastAsia="en-GB"/>
-        </w:rPr>
-        <w:t>Setting folder enumeration mode</w:t>
-      </w:r>
-    </w:p>
-    <w:p>
-      <w:pPr>
-        <w:pStyle w:val="CodePACKT"/>
-      </w:pPr>
-    </w:p>
-    <w:p>
-      <w:pPr>
-        <w:pStyle w:val="CodePACKT"/>
-      </w:pPr>
-      <w:r>
-        <w:t>$</w:t>
-      </w:r>
-      <w:proofErr w:type="spellStart"/>
-      <w:r>
-        <w:t>FldrEnumHT</w:t>
-      </w:r>
-      <w:proofErr w:type="spellEnd"/>
-      <w:r>
-        <w:t xml:space="preserve"> = </w:t>
-      </w:r>
-      <w:proofErr w:type="gramStart"/>
-      <w:r>
-        <w:t>@{</w:t>
-      </w:r>
-      <w:proofErr w:type="gramEnd"/>
-    </w:p>
-    <w:p>
-      <w:pPr>
-        <w:pStyle w:val="CodePACKT"/>
-      </w:pPr>
-      <w:r>
-        <w:t xml:space="preserve">  </w:t>
-      </w:r>
-      <w:commentRangeStart w:id="9"/>
-      <w:r>
-        <w:t>Nam                   = '</w:t>
-      </w:r>
-      <w:proofErr w:type="spellStart"/>
-      <w:r>
-        <w:t>ITShare</w:t>
-      </w:r>
-      <w:proofErr w:type="spellEnd"/>
-      <w:r>
-        <w:t>'</w:t>
-      </w:r>
-      <w:commentRangeEnd w:id="9"/>
+        <w:t xml:space="preserve"> </w:t>
+      </w:r>
+      <w:commentRangeStart w:id="62"/>
+      <w:r>
+        <w:t>@AdminHT</w:t>
+      </w:r>
+      <w:ins w:id="63" w:author="Thomas Lee" w:date="2022-11-29T14:03:00Z">
+        <w:r>
+          <w:t>4</w:t>
+        </w:r>
+      </w:ins>
+      <w:r>
+        <w:t xml:space="preserve">  </w:t>
+      </w:r>
+      <w:commentRangeEnd w:id="62"/>
       <w:r>
         <w:rPr>
           <w:rStyle w:val="CommentReference"/>
@@ -6188,713 +7264,7 @@
           <w:color w:val="auto"/>
           <w:lang w:val="en-US" w:eastAsia="en-US"/>
         </w:rPr>
-        <w:commentReference w:id="9"/>
-      </w:r>
-    </w:p>
-    <w:p>
-      <w:pPr>
-        <w:pStyle w:val="CodePACKT"/>
-      </w:pPr>
-      <w:r>
-        <w:t xml:space="preserve">  </w:t>
-      </w:r>
-      <w:proofErr w:type="spellStart"/>
-      <w:r>
-        <w:t>FolderEnumerationMode</w:t>
-      </w:r>
-      <w:proofErr w:type="spellEnd"/>
-      <w:r>
-        <w:t xml:space="preserve"> = '</w:t>
-      </w:r>
-      <w:proofErr w:type="spellStart"/>
-      <w:r>
-        <w:t>AccessBased</w:t>
-      </w:r>
-      <w:proofErr w:type="spellEnd"/>
-      <w:r>
-        <w:t>'</w:t>
-      </w:r>
-    </w:p>
-    <w:p>
-      <w:pPr>
-        <w:pStyle w:val="CodePACKT"/>
-      </w:pPr>
-      <w:r>
-        <w:t>  Force                 = $True</w:t>
-      </w:r>
-    </w:p>
-    <w:p>
-      <w:pPr>
-        <w:pStyle w:val="CodePACKT"/>
-      </w:pPr>
-      <w:r>
-        <w:lastRenderedPageBreak/>
-        <w:t>}</w:t>
-      </w:r>
-    </w:p>
-    <w:p>
-      <w:pPr>
-        <w:pStyle w:val="CodePACKT"/>
-      </w:pPr>
-      <w:r>
-        <w:t>Set-</w:t>
-      </w:r>
-      <w:proofErr w:type="spellStart"/>
-      <w:r>
-        <w:t>SMBShare</w:t>
-      </w:r>
-      <w:proofErr w:type="spellEnd"/>
-      <w:r>
-        <w:t xml:space="preserve"> @FldrEnumHT </w:t>
-      </w:r>
-      <w:commentRangeStart w:id="10"/>
-      <w:r>
-        <w:t>@ForceHT</w:t>
-      </w:r>
-      <w:commentRangeEnd w:id="10"/>
-      <w:r>
-        <w:rPr>
-          <w:rStyle w:val="CommentReference"/>
-          <w:rFonts w:ascii="Arial" w:hAnsi="Arial" w:cs="Arial"/>
-          <w:bCs/>
-          <w:color w:val="auto"/>
-          <w:lang w:val="en-US" w:eastAsia="en-US"/>
-        </w:rPr>
-        <w:commentReference w:id="10"/>
-      </w:r>
-    </w:p>
-    <w:p>
-      <w:pPr>
-        <w:pStyle w:val="CodePACKT"/>
-      </w:pPr>
-    </w:p>
-    <w:p>
-      <w:pPr>
-        <w:pStyle w:val="NumberedBulletPACKT"/>
-        <w:rPr>
-          <w:color w:val="000000"/>
-          <w:lang w:val="en-GB" w:eastAsia="en-GB"/>
-        </w:rPr>
-      </w:pPr>
-      <w:r>
-        <w:rPr>
-          <w:lang w:val="en-GB" w:eastAsia="en-GB"/>
-        </w:rPr>
-        <w:t xml:space="preserve">Setting encryption on for </w:t>
-      </w:r>
-      <w:proofErr w:type="spellStart"/>
-      <w:r>
-        <w:rPr>
-          <w:lang w:val="en-GB" w:eastAsia="en-GB"/>
-        </w:rPr>
-        <w:t>ITShare</w:t>
-      </w:r>
-      <w:proofErr w:type="spellEnd"/>
-      <w:r>
-        <w:rPr>
-          <w:lang w:val="en-GB" w:eastAsia="en-GB"/>
-        </w:rPr>
-        <w:t xml:space="preserve"> share</w:t>
-      </w:r>
-    </w:p>
-    <w:p>
-      <w:pPr>
-        <w:pStyle w:val="CodePACKT"/>
-      </w:pPr>
-    </w:p>
-    <w:p>
-      <w:pPr>
-        <w:pStyle w:val="CodePACKT"/>
-      </w:pPr>
-      <w:r>
-        <w:t>Set-</w:t>
-      </w:r>
-      <w:proofErr w:type="spellStart"/>
-      <w:r>
-        <w:t>SmbShare</w:t>
-      </w:r>
-      <w:proofErr w:type="spellEnd"/>
-      <w:r>
-        <w:t xml:space="preserve"> -Name </w:t>
-      </w:r>
-      <w:proofErr w:type="spellStart"/>
-      <w:r>
-        <w:t>ITShare</w:t>
-      </w:r>
-      <w:proofErr w:type="spellEnd"/>
-      <w:r>
-        <w:t xml:space="preserve"> -</w:t>
-      </w:r>
-      <w:proofErr w:type="spellStart"/>
-      <w:r>
-        <w:t>EncryptData</w:t>
-      </w:r>
-      <w:proofErr w:type="spellEnd"/>
-      <w:r>
-        <w:t xml:space="preserve"> $true -Force</w:t>
-      </w:r>
-    </w:p>
-    <w:p>
-      <w:pPr>
-        <w:pStyle w:val="CodePACKT"/>
-      </w:pPr>
-    </w:p>
-    <w:p>
-      <w:pPr>
-        <w:pStyle w:val="NumberedBulletPACKT"/>
-        <w:rPr>
-          <w:color w:val="000000"/>
-          <w:lang w:val="en-GB" w:eastAsia="en-GB"/>
-        </w:rPr>
-      </w:pPr>
-      <w:r>
-        <w:rPr>
-          <w:lang w:val="en-GB" w:eastAsia="en-GB"/>
-        </w:rPr>
-        <w:t xml:space="preserve">Removing all access to </w:t>
-      </w:r>
-      <w:proofErr w:type="spellStart"/>
-      <w:r>
-        <w:rPr>
-          <w:lang w:val="en-GB" w:eastAsia="en-GB"/>
-        </w:rPr>
-        <w:t>ITShare</w:t>
-      </w:r>
-      <w:proofErr w:type="spellEnd"/>
-      <w:r>
-        <w:rPr>
-          <w:lang w:val="en-GB" w:eastAsia="en-GB"/>
-        </w:rPr>
-        <w:t xml:space="preserve"> share for the Everyone group</w:t>
-      </w:r>
-    </w:p>
-    <w:p>
-      <w:pPr>
-        <w:pStyle w:val="CodePACKT"/>
-      </w:pPr>
-    </w:p>
-    <w:p>
-      <w:pPr>
-        <w:pStyle w:val="CodePACKT"/>
-      </w:pPr>
-      <w:r>
-        <w:t xml:space="preserve">$AdminHT1 = </w:t>
-      </w:r>
-      <w:proofErr w:type="gramStart"/>
-      <w:r>
-        <w:t>@{</w:t>
-      </w:r>
-      <w:proofErr w:type="gramEnd"/>
-    </w:p>
-    <w:p>
-      <w:pPr>
-        <w:pStyle w:val="CodePACKT"/>
-      </w:pPr>
-      <w:r>
-        <w:t>  Name        </w:t>
-      </w:r>
-      <w:proofErr w:type="gramStart"/>
-      <w:r>
-        <w:t>=  '</w:t>
-      </w:r>
-      <w:proofErr w:type="spellStart"/>
-      <w:proofErr w:type="gramEnd"/>
-      <w:r>
-        <w:t>ITShare</w:t>
-      </w:r>
-      <w:proofErr w:type="spellEnd"/>
-      <w:r>
-        <w:t>'</w:t>
-      </w:r>
-    </w:p>
-    <w:p>
-      <w:pPr>
-        <w:pStyle w:val="CodePACKT"/>
-      </w:pPr>
-      <w:r>
-        <w:t xml:space="preserve">  </w:t>
-      </w:r>
-      <w:proofErr w:type="spellStart"/>
-      <w:r>
-        <w:t>AccountName</w:t>
-      </w:r>
-      <w:proofErr w:type="spellEnd"/>
-      <w:r>
-        <w:t xml:space="preserve"> = 'Everyone'</w:t>
-      </w:r>
-    </w:p>
-    <w:p>
-      <w:pPr>
-        <w:pStyle w:val="CodePACKT"/>
-      </w:pPr>
-      <w:r>
-        <w:t xml:space="preserve">  Confirm     </w:t>
-      </w:r>
-      <w:proofErr w:type="gramStart"/>
-      <w:r>
-        <w:t>=  $</w:t>
-      </w:r>
-      <w:proofErr w:type="gramEnd"/>
-      <w:r>
-        <w:t>false</w:t>
-      </w:r>
-    </w:p>
-    <w:p>
-      <w:pPr>
-        <w:pStyle w:val="CodePACKT"/>
-      </w:pPr>
-      <w:r>
-        <w:t>}</w:t>
-      </w:r>
-    </w:p>
-    <w:p>
-      <w:pPr>
-        <w:pStyle w:val="CodePACKT"/>
-      </w:pPr>
-      <w:r>
-        <w:t>Revoke-</w:t>
-      </w:r>
-      <w:proofErr w:type="spellStart"/>
-      <w:r>
-        <w:t>SmbShareAccess</w:t>
-      </w:r>
-      <w:proofErr w:type="spellEnd"/>
-      <w:r>
-        <w:t xml:space="preserve"> @AdminHT1</w:t>
-      </w:r>
-    </w:p>
-    <w:p>
-      <w:pPr>
-        <w:pStyle w:val="CodePACKT"/>
-      </w:pPr>
-    </w:p>
-    <w:p>
-      <w:pPr>
-        <w:pStyle w:val="NumberedBulletPACKT"/>
-        <w:rPr>
-          <w:color w:val="000000"/>
-          <w:lang w:val="en-GB" w:eastAsia="en-GB"/>
-        </w:rPr>
-      </w:pPr>
-      <w:r>
-        <w:rPr>
-          <w:lang w:val="en-GB" w:eastAsia="en-GB"/>
-        </w:rPr>
-        <w:t>Adding Reskit\Administrators to have read permission</w:t>
-      </w:r>
-    </w:p>
-    <w:p>
-      <w:pPr>
-        <w:pStyle w:val="CodePACKT"/>
-      </w:pPr>
-    </w:p>
-    <w:p>
-      <w:pPr>
-        <w:pStyle w:val="CodePACKT"/>
-      </w:pPr>
-      <w:r>
-        <w:t xml:space="preserve">$AdminHT2 = </w:t>
-      </w:r>
-      <w:proofErr w:type="gramStart"/>
-      <w:r>
-        <w:t>@{</w:t>
-      </w:r>
-      <w:proofErr w:type="gramEnd"/>
-    </w:p>
-    <w:p>
-      <w:pPr>
-        <w:pStyle w:val="CodePACKT"/>
-      </w:pPr>
-      <w:r>
-        <w:t>  Name         = '</w:t>
-      </w:r>
-      <w:proofErr w:type="spellStart"/>
-      <w:r>
-        <w:t>ITShare</w:t>
-      </w:r>
-      <w:proofErr w:type="spellEnd"/>
-      <w:r>
-        <w:t>'</w:t>
-      </w:r>
-    </w:p>
-    <w:p>
-      <w:pPr>
-        <w:pStyle w:val="CodePACKT"/>
-      </w:pPr>
-      <w:r>
-        <w:t xml:space="preserve">  </w:t>
-      </w:r>
-      <w:proofErr w:type="spellStart"/>
-      <w:proofErr w:type="gramStart"/>
-      <w:r>
-        <w:t>AccessRight</w:t>
-      </w:r>
-      <w:proofErr w:type="spellEnd"/>
-      <w:r>
-        <w:t xml:space="preserve">  =</w:t>
-      </w:r>
-      <w:proofErr w:type="gramEnd"/>
-      <w:r>
-        <w:t xml:space="preserve"> 'Read'</w:t>
-      </w:r>
-    </w:p>
-    <w:p>
-      <w:pPr>
-        <w:pStyle w:val="CodePACKT"/>
-      </w:pPr>
-      <w:r>
-        <w:t xml:space="preserve">  </w:t>
-      </w:r>
-      <w:proofErr w:type="spellStart"/>
-      <w:proofErr w:type="gramStart"/>
-      <w:r>
-        <w:t>AccountName</w:t>
-      </w:r>
-      <w:proofErr w:type="spellEnd"/>
-      <w:r>
-        <w:t xml:space="preserve">  =</w:t>
-      </w:r>
-      <w:proofErr w:type="gramEnd"/>
-      <w:r>
-        <w:t xml:space="preserve"> 'Reskit\ADMINISTRATOR'</w:t>
-      </w:r>
-    </w:p>
-    <w:p>
-      <w:pPr>
-        <w:pStyle w:val="CodePACKT"/>
-      </w:pPr>
-      <w:r>
-        <w:t xml:space="preserve">  </w:t>
-      </w:r>
-      <w:proofErr w:type="spellStart"/>
-      <w:r>
-        <w:t>ConFirm</w:t>
-      </w:r>
-      <w:proofErr w:type="spellEnd"/>
-      <w:r>
-        <w:t xml:space="preserve">      </w:t>
-      </w:r>
-      <w:proofErr w:type="gramStart"/>
-      <w:r>
-        <w:t>=  $</w:t>
-      </w:r>
-      <w:proofErr w:type="gramEnd"/>
-      <w:r>
-        <w:t xml:space="preserve">false </w:t>
-      </w:r>
-    </w:p>
-    <w:p>
-      <w:pPr>
-        <w:pStyle w:val="CodePACKT"/>
-      </w:pPr>
-      <w:r>
-        <w:t xml:space="preserve">} </w:t>
-      </w:r>
-    </w:p>
-    <w:p>
-      <w:pPr>
-        <w:pStyle w:val="CodePACKT"/>
-      </w:pPr>
-      <w:r>
-        <w:t>Grant-</w:t>
-      </w:r>
-      <w:proofErr w:type="spellStart"/>
-      <w:r>
-        <w:t>SmbShareAccess</w:t>
-      </w:r>
-      <w:proofErr w:type="spellEnd"/>
-      <w:r>
-        <w:t xml:space="preserve"> </w:t>
-      </w:r>
-      <w:commentRangeStart w:id="11"/>
-      <w:r>
-        <w:t xml:space="preserve">@AHT2 </w:t>
-      </w:r>
-      <w:commentRangeEnd w:id="11"/>
-      <w:r>
-        <w:rPr>
-          <w:rStyle w:val="CommentReference"/>
-          <w:rFonts w:ascii="Arial" w:hAnsi="Arial" w:cs="Arial"/>
-          <w:bCs/>
-          <w:color w:val="auto"/>
-          <w:lang w:val="en-US" w:eastAsia="en-US"/>
-        </w:rPr>
-        <w:commentReference w:id="11"/>
-      </w:r>
-    </w:p>
-    <w:p>
-      <w:pPr>
-        <w:pStyle w:val="CodePACKT"/>
-      </w:pPr>
-    </w:p>
-    <w:p>
-      <w:pPr>
-        <w:pStyle w:val="NumberedBulletPACKT"/>
-        <w:rPr>
-          <w:color w:val="000000"/>
-          <w:lang w:val="en-GB" w:eastAsia="en-GB"/>
-        </w:rPr>
-      </w:pPr>
-      <w:r>
-        <w:rPr>
-          <w:lang w:val="en-GB" w:eastAsia="en-GB"/>
-        </w:rPr>
-        <w:t>Adding system full access</w:t>
-      </w:r>
-    </w:p>
-    <w:p>
-      <w:pPr>
-        <w:pStyle w:val="CodePACKT"/>
-      </w:pPr>
-    </w:p>
-    <w:p>
-      <w:pPr>
-        <w:pStyle w:val="CodePACKT"/>
-      </w:pPr>
-      <w:r>
-        <w:t xml:space="preserve">$AdminHT3 = </w:t>
-      </w:r>
-      <w:proofErr w:type="gramStart"/>
-      <w:r>
-        <w:t>@{</w:t>
-      </w:r>
-      <w:proofErr w:type="gramEnd"/>
-    </w:p>
-    <w:p>
-      <w:pPr>
-        <w:pStyle w:val="CodePACKT"/>
-      </w:pPr>
-      <w:r>
-        <w:t>    Name          = '</w:t>
-      </w:r>
-      <w:proofErr w:type="spellStart"/>
-      <w:r>
-        <w:t>ITShare</w:t>
-      </w:r>
-      <w:proofErr w:type="spellEnd"/>
-      <w:r>
-        <w:t>'</w:t>
-      </w:r>
-    </w:p>
-    <w:p>
-      <w:pPr>
-        <w:pStyle w:val="CodePACKT"/>
-      </w:pPr>
-      <w:r>
-        <w:t xml:space="preserve">    </w:t>
-      </w:r>
-      <w:proofErr w:type="spellStart"/>
-      <w:r>
-        <w:t>AccessRight</w:t>
-      </w:r>
-      <w:proofErr w:type="spellEnd"/>
-      <w:r>
-        <w:t xml:space="preserve">   = 'Full'</w:t>
-      </w:r>
-    </w:p>
-    <w:p>
-      <w:pPr>
-        <w:pStyle w:val="CodePACKT"/>
-      </w:pPr>
-      <w:r>
-        <w:t xml:space="preserve">    </w:t>
-      </w:r>
-      <w:proofErr w:type="spellStart"/>
-      <w:r>
-        <w:t>AccountName</w:t>
-      </w:r>
-      <w:proofErr w:type="spellEnd"/>
-      <w:r>
-        <w:t xml:space="preserve">   = 'NT Authority\SYSTEM'</w:t>
-      </w:r>
-    </w:p>
-    <w:p>
-      <w:pPr>
-        <w:pStyle w:val="CodePACKT"/>
-      </w:pPr>
-      <w:r>
-        <w:t xml:space="preserve">    Confirm       = $False </w:t>
-      </w:r>
-    </w:p>
-    <w:p>
-      <w:pPr>
-        <w:pStyle w:val="CodePACKT"/>
-      </w:pPr>
-      <w:r>
-        <w:t>}</w:t>
-      </w:r>
-    </w:p>
-    <w:p>
-      <w:pPr>
-        <w:pStyle w:val="CodePACKT"/>
-      </w:pPr>
-      <w:r>
-        <w:t>Grant-</w:t>
-      </w:r>
-      <w:proofErr w:type="spellStart"/>
-      <w:proofErr w:type="gramStart"/>
-      <w:r>
-        <w:t>SmbShareAccess</w:t>
-      </w:r>
-      <w:proofErr w:type="spellEnd"/>
-      <w:r>
-        <w:t xml:space="preserve">  @</w:t>
-      </w:r>
-      <w:proofErr w:type="gramEnd"/>
-      <w:r>
-        <w:t>AdminHT3 | Out-Null</w:t>
-      </w:r>
-    </w:p>
-    <w:p>
-      <w:pPr>
-        <w:shd w:val="clear" w:color="auto" w:fill="FFFFFF"/>
-        <w:spacing w:before="0" w:after="0" w:line="285" w:lineRule="atLeast"/>
-        <w:rPr>
-          <w:rFonts w:ascii="Cascadia Code" w:hAnsi="Cascadia Code" w:cs="Cascadia Code"/>
-          <w:bCs w:val="0"/>
-          <w:color w:val="000000"/>
-          <w:sz w:val="21"/>
-          <w:szCs w:val="21"/>
-          <w:lang w:val="en-GB" w:eastAsia="en-GB"/>
-        </w:rPr>
-      </w:pPr>
-    </w:p>
-    <w:p>
-      <w:pPr>
-        <w:pStyle w:val="NumberedBulletPACKT"/>
-        <w:rPr>
-          <w:color w:val="000000"/>
-          <w:lang w:val="en-GB" w:eastAsia="en-GB"/>
-        </w:rPr>
-      </w:pPr>
-      <w:r>
-        <w:rPr>
-          <w:lang w:val="en-GB" w:eastAsia="en-GB"/>
-        </w:rPr>
-        <w:t>Setting Creator/Owner to Full Access</w:t>
-      </w:r>
-    </w:p>
-    <w:p>
-      <w:pPr>
-        <w:pStyle w:val="CodePACKT"/>
-      </w:pPr>
-    </w:p>
-    <w:p>
-      <w:pPr>
-        <w:pStyle w:val="CodePACKT"/>
-      </w:pPr>
-      <w:r>
-        <w:t xml:space="preserve">$AdminHT4 = </w:t>
-      </w:r>
-      <w:proofErr w:type="gramStart"/>
-      <w:r>
-        <w:t>@{</w:t>
-      </w:r>
-      <w:proofErr w:type="gramEnd"/>
-    </w:p>
-    <w:p>
-      <w:pPr>
-        <w:pStyle w:val="CodePACKT"/>
-      </w:pPr>
-      <w:r>
-        <w:t>    Name         = '</w:t>
-      </w:r>
-      <w:proofErr w:type="spellStart"/>
-      <w:r>
-        <w:t>ITShare</w:t>
-      </w:r>
-      <w:proofErr w:type="spellEnd"/>
-      <w:r>
-        <w:t>'</w:t>
-      </w:r>
-    </w:p>
-    <w:p>
-      <w:pPr>
-        <w:pStyle w:val="CodePACKT"/>
-      </w:pPr>
-      <w:r>
-        <w:t xml:space="preserve">    </w:t>
-      </w:r>
-      <w:proofErr w:type="spellStart"/>
-      <w:proofErr w:type="gramStart"/>
-      <w:r>
-        <w:t>AccessRight</w:t>
-      </w:r>
-      <w:proofErr w:type="spellEnd"/>
-      <w:r>
-        <w:t xml:space="preserve">  =</w:t>
-      </w:r>
-      <w:proofErr w:type="gramEnd"/>
-      <w:r>
-        <w:t xml:space="preserve"> 'Full'</w:t>
-      </w:r>
-    </w:p>
-    <w:p>
-      <w:pPr>
-        <w:pStyle w:val="CodePACKT"/>
-      </w:pPr>
-      <w:r>
-        <w:t xml:space="preserve">    </w:t>
-      </w:r>
-      <w:proofErr w:type="spellStart"/>
-      <w:proofErr w:type="gramStart"/>
-      <w:r>
-        <w:t>AccountName</w:t>
-      </w:r>
-      <w:proofErr w:type="spellEnd"/>
-      <w:r>
-        <w:t xml:space="preserve">  =</w:t>
-      </w:r>
-      <w:proofErr w:type="gramEnd"/>
-      <w:r>
-        <w:t xml:space="preserve"> 'CREATOR OWNER'</w:t>
-      </w:r>
-    </w:p>
-    <w:p>
-      <w:pPr>
-        <w:pStyle w:val="CodePACKT"/>
-      </w:pPr>
-      <w:r>
-        <w:t xml:space="preserve">    Confirm      = $False </w:t>
-      </w:r>
-    </w:p>
-    <w:p>
-      <w:pPr>
-        <w:pStyle w:val="CodePACKT"/>
-      </w:pPr>
-      <w:r>
-        <w:t>}</w:t>
-      </w:r>
-    </w:p>
-    <w:p>
-      <w:pPr>
-        <w:pStyle w:val="CodePACKT"/>
-      </w:pPr>
-      <w:r>
-        <w:t>Grant-</w:t>
-      </w:r>
-      <w:proofErr w:type="spellStart"/>
-      <w:r>
-        <w:t>SmbShareAccess</w:t>
-      </w:r>
-      <w:proofErr w:type="spellEnd"/>
-      <w:r>
-        <w:t xml:space="preserve"> </w:t>
-      </w:r>
-      <w:commentRangeStart w:id="12"/>
-      <w:r>
-        <w:t>@AdminHT  </w:t>
-      </w:r>
-      <w:commentRangeEnd w:id="12"/>
-      <w:r>
-        <w:rPr>
-          <w:rStyle w:val="CommentReference"/>
-          <w:rFonts w:ascii="Arial" w:hAnsi="Arial" w:cs="Arial"/>
-          <w:bCs/>
-          <w:color w:val="auto"/>
-          <w:lang w:val="en-US" w:eastAsia="en-US"/>
-        </w:rPr>
-        <w:commentReference w:id="12"/>
+        <w:commentReference w:id="62"/>
       </w:r>
       <w:r>
         <w:t>| Out-Null</w:t>
@@ -7735,7 +8105,12 @@
       <w:proofErr w:type="spellStart"/>
       <w:r>
         <w:rPr>
-          <w:lang w:val="en-GB"/>
+          <w:rStyle w:val="CodeInTextPACKT"/>
+          <w:rPrChange w:id="64" w:author="Thomas Lee" w:date="2022-11-29T14:05:00Z">
+            <w:rPr>
+              <w:lang w:val="en-GB"/>
+            </w:rPr>
+          </w:rPrChange>
         </w:rPr>
         <w:t>ITShare</w:t>
       </w:r>
@@ -7744,7 +8119,24 @@
         <w:rPr>
           <w:lang w:val="en-GB"/>
         </w:rPr>
-        <w:t xml:space="preserve"> for the Everyone group. </w:t>
+        <w:t xml:space="preserve"> for the </w:t>
+      </w:r>
+      <w:r>
+        <w:rPr>
+          <w:rStyle w:val="CodeInTextPACKT"/>
+          <w:rPrChange w:id="65" w:author="Thomas Lee" w:date="2022-11-29T14:05:00Z">
+            <w:rPr>
+              <w:lang w:val="en-GB"/>
+            </w:rPr>
+          </w:rPrChange>
+        </w:rPr>
+        <w:t>Everyone</w:t>
+      </w:r>
+      <w:r>
+        <w:rPr>
+          <w:lang w:val="en-GB"/>
+        </w:rPr>
+        <w:t xml:space="preserve"> group. </w:t>
       </w:r>
       <w:r>
         <w:rPr>
@@ -8975,15 +9367,31 @@
           <w:numId w:val="33"/>
         </w:numPr>
         <w:rPr>
-          <w:color w:val="000000"/>
+          <w:rStyle w:val="CodeInTextPACKT"/>
+          <w:rPrChange w:id="66" w:author="Thomas Lee" w:date="2022-11-29T14:05:00Z">
+            <w:rPr>
+              <w:color w:val="000000"/>
+              <w:lang w:val="en-GB" w:eastAsia="en-GB"/>
+            </w:rPr>
+          </w:rPrChange>
+        </w:rPr>
+      </w:pPr>
+      <w:r>
+        <w:rPr>
           <w:lang w:val="en-GB" w:eastAsia="en-GB"/>
         </w:rPr>
-      </w:pPr>
-      <w:r>
-        <w:rPr>
-          <w:lang w:val="en-GB" w:eastAsia="en-GB"/>
-        </w:rPr>
-        <w:t>Examining the SMB client's configuration on SRV1</w:t>
+        <w:t xml:space="preserve">Examining the SMB client's configuration on </w:t>
+      </w:r>
+      <w:r>
+        <w:rPr>
+          <w:rStyle w:val="CodeInTextPACKT"/>
+          <w:rPrChange w:id="67" w:author="Thomas Lee" w:date="2022-11-29T14:05:00Z">
+            <w:rPr>
+              <w:lang w:val="en-GB" w:eastAsia="en-GB"/>
+            </w:rPr>
+          </w:rPrChange>
+        </w:rPr>
+        <w:t>SRV1</w:t>
       </w:r>
     </w:p>
     <w:p>
@@ -13719,11 +14127,29 @@
       </w:r>
       <w:proofErr w:type="spellStart"/>
       <w:r>
+        <w:rPr>
+          <w:rStyle w:val="CodeInTextPACKT"/>
+          <w:rPrChange w:id="68" w:author="Thomas Lee" w:date="2022-11-29T14:06:00Z">
+            <w:rPr/>
+          </w:rPrChange>
+        </w:rPr>
         <w:t>ITTarget</w:t>
       </w:r>
       <w:proofErr w:type="spellEnd"/>
       <w:r>
-        <w:t xml:space="preserve"> LUN from SS1. The output looks like this:</w:t>
+        <w:t xml:space="preserve"> LUN from </w:t>
+      </w:r>
+      <w:r>
+        <w:rPr>
+          <w:rStyle w:val="CodeInTextPACKT"/>
+          <w:rPrChange w:id="69" w:author="Thomas Lee" w:date="2022-11-29T14:06:00Z">
+            <w:rPr/>
+          </w:rPrChange>
+        </w:rPr>
+        <w:t>SS1</w:t>
+      </w:r>
+      <w:r>
+        <w:t>. The output looks like this:</w:t>
       </w:r>
     </w:p>
     <w:p>
@@ -13881,7 +14307,31 @@
         <w:t>step 4</w:t>
       </w:r>
       <w:r>
-        <w:t>, you connect from SRV1 to the iSCSI target on SS1, which looks like this:</w:t>
+        <w:t xml:space="preserve">, you connect from </w:t>
+      </w:r>
+      <w:r>
+        <w:rPr>
+          <w:rStyle w:val="CodeInTextPACKT"/>
+          <w:rPrChange w:id="70" w:author="Thomas Lee" w:date="2022-11-29T14:06:00Z">
+            <w:rPr/>
+          </w:rPrChange>
+        </w:rPr>
+        <w:t xml:space="preserve">SRV1 </w:t>
+      </w:r>
+      <w:r>
+        <w:t xml:space="preserve">to the iSCSI target on </w:t>
+      </w:r>
+      <w:r>
+        <w:rPr>
+          <w:rStyle w:val="CodeInTextPACKT"/>
+          <w:rPrChange w:id="71" w:author="Thomas Lee" w:date="2022-11-29T14:06:00Z">
+            <w:rPr/>
+          </w:rPrChange>
+        </w:rPr>
+        <w:t>SS1</w:t>
+      </w:r>
+      <w:r>
+        <w:t>, which looks like this:</w:t>
       </w:r>
     </w:p>
     <w:p>
@@ -14025,7 +14475,19 @@
         <w:t>step 5</w:t>
       </w:r>
       <w:r>
-        <w:t>, you use Get-Disk to view the iSCSI disk from SRV1, which looks like this:</w:t>
+        <w:t xml:space="preserve">, you use Get-Disk to view the iSCSI disk from </w:t>
+      </w:r>
+      <w:r>
+        <w:rPr>
+          <w:rStyle w:val="CodeInTextPACKT"/>
+          <w:rPrChange w:id="72" w:author="Thomas Lee" w:date="2022-11-29T14:06:00Z">
+            <w:rPr/>
+          </w:rPrChange>
+        </w:rPr>
+        <w:t>SRV1</w:t>
+      </w:r>
+      <w:r>
+        <w:t>, which looks like this:</w:t>
       </w:r>
     </w:p>
     <w:p>
@@ -14176,7 +14638,16 @@
         <w:t xml:space="preserve">and set to </w:t>
       </w:r>
       <w:r>
-        <w:t xml:space="preserve">Read/Write – a step that generates no output. In </w:t>
+        <w:rPr>
+          <w:rStyle w:val="CodeInTextPACKT"/>
+          <w:rPrChange w:id="73" w:author="Thomas Lee" w:date="2022-11-29T14:06:00Z">
+            <w:rPr/>
+          </w:rPrChange>
+        </w:rPr>
+        <w:t>Read/Write</w:t>
+      </w:r>
+      <w:r>
+        <w:t xml:space="preserve"> – a step that generates no output. In </w:t>
       </w:r>
       <w:r>
         <w:rPr>
@@ -15356,31 +15827,93 @@
     <w:p>
       <w:pPr>
         <w:pStyle w:val="CodePACKT"/>
-      </w:pPr>
-    </w:p>
-    <w:p>
-      <w:pPr>
-        <w:pStyle w:val="CodePACKT"/>
-      </w:pPr>
-      <w:r>
+        <w:rPr>
+          <w:rStyle w:val="CodeInTextPACKT"/>
+          <w:rFonts w:ascii="Cascadia Code" w:hAnsi="Cascadia Code"/>
+          <w:sz w:val="21"/>
+          <w:szCs w:val="21"/>
+          <w:rPrChange w:id="74" w:author="Thomas Lee" w:date="2022-11-29T14:07:00Z">
+            <w:rPr/>
+          </w:rPrChange>
+        </w:rPr>
+      </w:pPr>
+    </w:p>
+    <w:p>
+      <w:pPr>
+        <w:pStyle w:val="CodePACKT"/>
+        <w:rPr>
+          <w:rStyle w:val="CodeInTextPACKT"/>
+          <w:rFonts w:ascii="Cascadia Code" w:hAnsi="Cascadia Code"/>
+          <w:sz w:val="21"/>
+          <w:szCs w:val="21"/>
+          <w:rPrChange w:id="75" w:author="Thomas Lee" w:date="2022-11-29T14:07:00Z">
+            <w:rPr/>
+          </w:rPrChange>
+        </w:rPr>
+      </w:pPr>
+      <w:r>
+        <w:rPr>
+          <w:rStyle w:val="CodeInTextPACKT"/>
+          <w:rFonts w:ascii="Cascadia Code" w:hAnsi="Cascadia Code"/>
+          <w:sz w:val="21"/>
+          <w:szCs w:val="21"/>
+          <w:rPrChange w:id="76" w:author="Thomas Lee" w:date="2022-11-29T14:07:00Z">
+            <w:rPr/>
+          </w:rPrChange>
+        </w:rPr>
         <w:t>$</w:t>
       </w:r>
       <w:proofErr w:type="spellStart"/>
       <w:r>
+        <w:rPr>
+          <w:rStyle w:val="CodeInTextPACKT"/>
+          <w:rFonts w:ascii="Cascadia Code" w:hAnsi="Cascadia Code"/>
+          <w:sz w:val="21"/>
+          <w:szCs w:val="21"/>
+          <w:rPrChange w:id="77" w:author="Thomas Lee" w:date="2022-11-29T14:07:00Z">
+            <w:rPr/>
+          </w:rPrChange>
+        </w:rPr>
         <w:t>TestHT</w:t>
       </w:r>
       <w:proofErr w:type="spellEnd"/>
       <w:r>
+        <w:rPr>
+          <w:rStyle w:val="CodeInTextPACKT"/>
+          <w:rFonts w:ascii="Cascadia Code" w:hAnsi="Cascadia Code"/>
+          <w:sz w:val="21"/>
+          <w:szCs w:val="21"/>
+          <w:rPrChange w:id="78" w:author="Thomas Lee" w:date="2022-11-29T14:07:00Z">
+            <w:rPr/>
+          </w:rPrChange>
+        </w:rPr>
         <w:t xml:space="preserve"> = </w:t>
       </w:r>
       <w:proofErr w:type="gramStart"/>
       <w:r>
         <w:rPr>
-          <w:color w:val="0000FF"/>
+          <w:rStyle w:val="CodeInTextPACKT"/>
+          <w:rFonts w:ascii="Cascadia Code" w:hAnsi="Cascadia Code"/>
+          <w:sz w:val="21"/>
+          <w:szCs w:val="21"/>
+          <w:rPrChange w:id="79" w:author="Thomas Lee" w:date="2022-11-29T14:07:00Z">
+            <w:rPr>
+              <w:color w:val="0000FF"/>
+            </w:rPr>
+          </w:rPrChange>
         </w:rPr>
         <w:t>@</w:t>
       </w:r>
       <w:r>
+        <w:rPr>
+          <w:rStyle w:val="CodeInTextPACKT"/>
+          <w:rFonts w:ascii="Cascadia Code" w:hAnsi="Cascadia Code"/>
+          <w:sz w:val="21"/>
+          <w:szCs w:val="21"/>
+          <w:rPrChange w:id="80" w:author="Thomas Lee" w:date="2022-11-29T14:07:00Z">
+            <w:rPr/>
+          </w:rPrChange>
+        </w:rPr>
         <w:t>{</w:t>
       </w:r>
       <w:proofErr w:type="gramEnd"/>
@@ -15388,33 +15921,93 @@
     <w:p>
       <w:pPr>
         <w:pStyle w:val="CodePACKT"/>
-      </w:pPr>
-      <w:r>
+        <w:rPr>
+          <w:rStyle w:val="CodeInTextPACKT"/>
+          <w:rFonts w:ascii="Cascadia Code" w:hAnsi="Cascadia Code"/>
+          <w:sz w:val="21"/>
+          <w:szCs w:val="21"/>
+          <w:rPrChange w:id="81" w:author="Thomas Lee" w:date="2022-11-29T14:07:00Z">
+            <w:rPr/>
+          </w:rPrChange>
+        </w:rPr>
+      </w:pPr>
+      <w:r>
+        <w:rPr>
+          <w:rStyle w:val="CodeInTextPACKT"/>
+          <w:rFonts w:ascii="Cascadia Code" w:hAnsi="Cascadia Code"/>
+          <w:sz w:val="21"/>
+          <w:szCs w:val="21"/>
+          <w:rPrChange w:id="82" w:author="Thomas Lee" w:date="2022-11-29T14:07:00Z">
+            <w:rPr/>
+          </w:rPrChange>
+        </w:rPr>
         <w:t xml:space="preserve">  </w:t>
       </w:r>
       <w:proofErr w:type="spellStart"/>
       <w:r>
+        <w:rPr>
+          <w:rStyle w:val="CodeInTextPACKT"/>
+          <w:rFonts w:ascii="Cascadia Code" w:hAnsi="Cascadia Code"/>
+          <w:sz w:val="21"/>
+          <w:szCs w:val="21"/>
+          <w:rPrChange w:id="83" w:author="Thomas Lee" w:date="2022-11-29T14:07:00Z">
+            <w:rPr/>
+          </w:rPrChange>
+        </w:rPr>
         <w:t>ToEmailAddress</w:t>
       </w:r>
       <w:proofErr w:type="spellEnd"/>
       <w:r>
+        <w:rPr>
+          <w:rStyle w:val="CodeInTextPACKT"/>
+          <w:rFonts w:ascii="Cascadia Code" w:hAnsi="Cascadia Code"/>
+          <w:sz w:val="21"/>
+          <w:szCs w:val="21"/>
+          <w:rPrChange w:id="84" w:author="Thomas Lee" w:date="2022-11-29T14:07:00Z">
+            <w:rPr/>
+          </w:rPrChange>
+        </w:rPr>
         <w:t xml:space="preserve"> = </w:t>
       </w:r>
       <w:r>
         <w:rPr>
-          <w:color w:val="A31515"/>
+          <w:rStyle w:val="CodeInTextPACKT"/>
+          <w:rFonts w:ascii="Cascadia Code" w:hAnsi="Cascadia Code"/>
+          <w:sz w:val="21"/>
+          <w:szCs w:val="21"/>
+          <w:rPrChange w:id="85" w:author="Thomas Lee" w:date="2022-11-29T14:07:00Z">
+            <w:rPr>
+              <w:color w:val="A31515"/>
+            </w:rPr>
+          </w:rPrChange>
         </w:rPr>
         <w:t>'</w:t>
       </w:r>
       <w:r>
         <w:rPr>
-          <w:color w:val="A31515"/>
+          <w:rStyle w:val="CodeInTextPACKT"/>
+          <w:rFonts w:ascii="Cascadia Code" w:hAnsi="Cascadia Code"/>
+          <w:sz w:val="21"/>
+          <w:szCs w:val="21"/>
+          <w:rPrChange w:id="86" w:author="Thomas Lee" w:date="2022-11-29T14:07:00Z">
+            <w:rPr>
+              <w:color w:val="A31515"/>
+            </w:rPr>
+          </w:rPrChange>
         </w:rPr>
         <w:t>FSAdmin@Reskit.Org</w:t>
       </w:r>
       <w:r>
         <w:rPr>
-          <w:color w:val="A31515"/>
+          <w:rStyle w:val="CodeInTextPACKT"/>
+          <w:rFonts w:ascii="Cascadia Code" w:hAnsi="Cascadia Code"/>
+          <w:sz w:val="21"/>
+          <w:szCs w:val="21"/>
+          <w:rPrChange w:id="87" w:author="Thomas Lee" w:date="2022-11-29T14:07:00Z">
+            <w:rPr>
+              <w:color w:val="A31515"/>
+            </w:rPr>
+          </w:rPrChange>
         </w:rPr>
         <w:t>'</w:t>
       </w:r>
@@ -15422,13 +16015,39 @@
     <w:p>
       <w:pPr>
         <w:pStyle w:val="CodePACKT"/>
-      </w:pPr>
-      <w:r>
+        <w:rPr>
+          <w:rStyle w:val="CodeInTextPACKT"/>
+          <w:rFonts w:ascii="Cascadia Code" w:hAnsi="Cascadia Code"/>
+          <w:sz w:val="21"/>
+          <w:szCs w:val="21"/>
+          <w:rPrChange w:id="88" w:author="Thomas Lee" w:date="2022-11-29T14:07:00Z">
+            <w:rPr/>
+          </w:rPrChange>
+        </w:rPr>
+      </w:pPr>
+      <w:r>
+        <w:rPr>
+          <w:rStyle w:val="CodeInTextPACKT"/>
+          <w:rFonts w:ascii="Cascadia Code" w:hAnsi="Cascadia Code"/>
+          <w:sz w:val="21"/>
+          <w:szCs w:val="21"/>
+          <w:rPrChange w:id="89" w:author="Thomas Lee" w:date="2022-11-29T14:07:00Z">
+            <w:rPr/>
+          </w:rPrChange>
+        </w:rPr>
         <w:t xml:space="preserve">  Confirm        = </w:t>
       </w:r>
       <w:r>
         <w:rPr>
-          <w:color w:val="0000FF"/>
+          <w:rStyle w:val="CodeInTextPACKT"/>
+          <w:rFonts w:ascii="Cascadia Code" w:hAnsi="Cascadia Code"/>
+          <w:sz w:val="21"/>
+          <w:szCs w:val="21"/>
+          <w:rPrChange w:id="90" w:author="Thomas Lee" w:date="2022-11-29T14:07:00Z">
+            <w:rPr>
+              <w:color w:val="0000FF"/>
+            </w:rPr>
+          </w:rPrChange>
         </w:rPr>
         <w:t>$false</w:t>
       </w:r>
@@ -15762,35 +16381,28 @@
     <w:p>
       <w:pPr>
         <w:pStyle w:val="CodePACKT"/>
-        <w:rPr>
-          <w:lang w:val="fr-FR"/>
-        </w:rPr>
-      </w:pPr>
-      <w:r>
-        <w:rPr>
-          <w:lang w:val="fr-FR"/>
-        </w:rPr>
+      </w:pPr>
+      <w:r>
         <w:t>'@</w:t>
       </w:r>
     </w:p>
     <w:p>
       <w:pPr>
         <w:pStyle w:val="CodePACKT"/>
-        <w:rPr>
-          <w:lang w:val="fr-FR"/>
-        </w:rPr>
-      </w:pPr>
-      <w:r>
-        <w:rPr>
-          <w:lang w:val="fr-FR"/>
-        </w:rPr>
-        <w:t xml:space="preserve">$NewActionHT = </w:t>
+      </w:pPr>
+      <w:r>
+        <w:t>$</w:t>
+      </w:r>
+      <w:proofErr w:type="spellStart"/>
+      <w:r>
+        <w:t>NewActionHT</w:t>
+      </w:r>
+      <w:proofErr w:type="spellEnd"/>
+      <w:r>
+        <w:t xml:space="preserve"> = </w:t>
       </w:r>
       <w:proofErr w:type="gramStart"/>
       <w:r>
-        <w:rPr>
-          <w:lang w:val="fr-FR"/>
-        </w:rPr>
         <w:t>@{</w:t>
       </w:r>
       <w:proofErr w:type="gramEnd"/>
@@ -15798,30 +16410,26 @@
     <w:p>
       <w:pPr>
         <w:pStyle w:val="CodePACKT"/>
-        <w:rPr>
-          <w:lang w:val="fr-FR"/>
-        </w:rPr>
-      </w:pPr>
-      <w:r>
-        <w:rPr>
-          <w:lang w:val="fr-FR"/>
-        </w:rPr>
+      </w:pPr>
+      <w:r>
         <w:t>  Type      = 'Email'</w:t>
       </w:r>
     </w:p>
     <w:p>
       <w:pPr>
         <w:pStyle w:val="CodePACKT"/>
-        <w:rPr>
-          <w:lang w:val="fr-FR"/>
-        </w:rPr>
-      </w:pPr>
-      <w:r>
-        <w:rPr>
-          <w:lang w:val="fr-FR"/>
-        </w:rPr>
+      </w:pPr>
+      <w:r>
         <w:lastRenderedPageBreak/>
-        <w:t>  MailTo    = 'Doctordns@gmail.Com'</w:t>
+        <w:t xml:space="preserve">  </w:t>
+      </w:r>
+      <w:proofErr w:type="spellStart"/>
+      <w:r>
+        <w:t>MailTo</w:t>
+      </w:r>
+      <w:proofErr w:type="spellEnd"/>
+      <w:r>
+        <w:t xml:space="preserve">    = 'Doctordns@gmail.Com'</w:t>
       </w:r>
     </w:p>
     <w:p>
@@ -15936,88 +16544,78 @@
         <w:rPr>
           <w:lang w:val="en-GB" w:eastAsia="en-GB"/>
         </w:rPr>
-        <w:t>Building a quota for the C:\Quota folder</w:t>
-      </w:r>
-    </w:p>
-    <w:p>
-      <w:pPr>
-        <w:pStyle w:val="CodePACKT"/>
-      </w:pPr>
-    </w:p>
-    <w:p>
-      <w:pPr>
-        <w:pStyle w:val="CodePACKT"/>
+        <w:t xml:space="preserve">Building a quota for the </w:t>
+      </w:r>
+      <w:r>
+        <w:rPr>
+          <w:rStyle w:val="CodeInTextPACKT"/>
+          <w:rPrChange w:id="91" w:author="Thomas Lee" w:date="2022-11-29T14:07:00Z">
+            <w:rPr>
+              <w:lang w:val="en-GB" w:eastAsia="en-GB"/>
+            </w:rPr>
+          </w:rPrChange>
+        </w:rPr>
+        <w:t>C:\Quota</w:t>
+      </w:r>
+      <w:r>
+        <w:rPr>
+          <w:lang w:val="en-GB" w:eastAsia="en-GB"/>
+        </w:rPr>
+        <w:t xml:space="preserve"> folder</w:t>
+      </w:r>
+    </w:p>
+    <w:p>
+      <w:pPr>
+        <w:pStyle w:val="CodePACKT"/>
+      </w:pPr>
+    </w:p>
+    <w:p>
+      <w:pPr>
+        <w:pStyle w:val="CodePACKT"/>
+      </w:pPr>
+      <w:r>
+        <w:t xml:space="preserve">$NewQuotaHT1 = </w:t>
+      </w:r>
+      <w:proofErr w:type="gramStart"/>
+      <w:r>
+        <w:t>@{</w:t>
+      </w:r>
+      <w:proofErr w:type="gramEnd"/>
+    </w:p>
+    <w:p>
+      <w:pPr>
+        <w:pStyle w:val="CodePACKT"/>
+      </w:pPr>
+      <w:r>
+        <w:t>  Path      = 'C:\Quota'</w:t>
+      </w:r>
+    </w:p>
+    <w:p>
+      <w:pPr>
+        <w:pStyle w:val="CodePACKT"/>
+      </w:pPr>
+      <w:r>
+        <w:t xml:space="preserve">  </w:t>
+      </w:r>
+      <w:proofErr w:type="gramStart"/>
+      <w:r>
+        <w:t>Template  =</w:t>
+      </w:r>
+      <w:proofErr w:type="gramEnd"/>
+      <w:r>
+        <w:t xml:space="preserve"> '10 MB Reskit Quota'</w:t>
+      </w:r>
+    </w:p>
+    <w:p>
+      <w:pPr>
+        <w:pStyle w:val="CodePACKT"/>
+      </w:pPr>
+      <w:r>
         <w:rPr>
           <w:lang w:val="fr-FR"/>
         </w:rPr>
-      </w:pPr>
-      <w:r>
-        <w:rPr>
-          <w:lang w:val="fr-FR"/>
-        </w:rPr>
-        <w:t xml:space="preserve">$NewQuotaHT1 = </w:t>
-      </w:r>
-      <w:proofErr w:type="gramStart"/>
-      <w:r>
-        <w:rPr>
-          <w:lang w:val="fr-FR"/>
-        </w:rPr>
-        <w:t>@{</w:t>
-      </w:r>
-      <w:proofErr w:type="gramEnd"/>
-    </w:p>
-    <w:p>
-      <w:pPr>
-        <w:pStyle w:val="CodePACKT"/>
-        <w:rPr>
-          <w:lang w:val="fr-FR"/>
-        </w:rPr>
-      </w:pPr>
-      <w:r>
-        <w:rPr>
-          <w:lang w:val="fr-FR"/>
-        </w:rPr>
-        <w:t>  Path      = 'C:\Quota'</w:t>
-      </w:r>
-    </w:p>
-    <w:p>
-      <w:pPr>
-        <w:pStyle w:val="CodePACKT"/>
-        <w:rPr>
-          <w:lang w:val="fr-FR"/>
-        </w:rPr>
-      </w:pPr>
-      <w:r>
-        <w:rPr>
-          <w:lang w:val="fr-FR"/>
-        </w:rPr>
         <w:t xml:space="preserve">  </w:t>
       </w:r>
-      <w:proofErr w:type="gramStart"/>
-      <w:r>
-        <w:rPr>
-          <w:lang w:val="fr-FR"/>
-        </w:rPr>
-        <w:t>Template  =</w:t>
-      </w:r>
-      <w:proofErr w:type="gramEnd"/>
-      <w:r>
-        <w:rPr>
-          <w:lang w:val="fr-FR"/>
-        </w:rPr>
-        <w:t xml:space="preserve"> '10 MB Reskit Quota'</w:t>
-      </w:r>
-    </w:p>
-    <w:p>
-      <w:pPr>
-        <w:pStyle w:val="CodePACKT"/>
-      </w:pPr>
-      <w:r>
-        <w:rPr>
-          <w:lang w:val="fr-FR"/>
-        </w:rPr>
-        <w:t xml:space="preserve">  </w:t>
-      </w:r>
       <w:r>
         <w:t>Threshold = $Thresh</w:t>
       </w:r>
@@ -16034,7 +16632,8 @@
       <w:pPr>
         <w:pStyle w:val="CodePACKT"/>
       </w:pPr>
-      <w:commentRangeStart w:id="13"/>
+      <w:commentRangeStart w:id="92"/>
+      <w:commentRangeStart w:id="93"/>
       <w:r>
         <w:t>New-</w:t>
       </w:r>
@@ -16046,7 +16645,7 @@
       <w:r>
         <w:t xml:space="preserve"> @NewQuotaHT1</w:t>
       </w:r>
-      <w:commentRangeEnd w:id="13"/>
+      <w:commentRangeEnd w:id="92"/>
       <w:r>
         <w:rPr>
           <w:rStyle w:val="CommentReference"/>
@@ -16055,7 +16654,18 @@
           <w:color w:val="auto"/>
           <w:lang w:val="en-US" w:eastAsia="en-US"/>
         </w:rPr>
-        <w:commentReference w:id="13"/>
+        <w:commentReference w:id="92"/>
+      </w:r>
+      <w:commentRangeEnd w:id="93"/>
+      <w:r>
+        <w:rPr>
+          <w:rStyle w:val="CommentReference"/>
+          <w:rFonts w:ascii="Arial" w:hAnsi="Arial" w:cs="Arial"/>
+          <w:bCs/>
+          <w:color w:val="auto"/>
+          <w:lang w:val="en-US" w:eastAsia="en-US"/>
+        </w:rPr>
+        <w:commentReference w:id="93"/>
       </w:r>
     </w:p>
     <w:p>
@@ -17477,22 +18087,47 @@
         </w:rPr>
         <w:t xml:space="preserve">, you create a new folder, </w:t>
       </w:r>
-      <w:commentRangeStart w:id="14"/>
+      <w:commentRangeStart w:id="94"/>
       <w:r>
         <w:rPr>
           <w:rStyle w:val="CodeInTextPACKT"/>
           <w:lang w:val="en-GB"/>
         </w:rPr>
-        <w:t>C:\</w:t>
-      </w:r>
-      <w:commentRangeEnd w:id="14"/>
+        <w:t>C:</w:t>
+      </w:r>
+      <w:ins w:id="95" w:author="Thomas Lee" w:date="2022-11-29T14:08:00Z">
+        <w:r>
+          <w:rPr>
+            <w:rStyle w:val="CodeInTextPACKT"/>
+            <w:lang w:val="en-GB"/>
+          </w:rPr>
+          <w:t>\Q</w:t>
+        </w:r>
+      </w:ins>
+      <w:ins w:id="96" w:author="Thomas Lee" w:date="2022-11-29T14:09:00Z">
+        <w:r>
+          <w:rPr>
+            <w:rStyle w:val="CodeInTextPACKT"/>
+            <w:lang w:val="en-GB"/>
+          </w:rPr>
+          <w:t>uota</w:t>
+        </w:r>
+      </w:ins>
+      <w:r>
+        <w:rPr>
+          <w:rStyle w:val="CodeInTextPACKT"/>
+          <w:lang w:val="en-GB"/>
+        </w:rPr>
+        <w:t>\</w:t>
+      </w:r>
+      <w:commentRangeEnd w:id="94"/>
       <w:r>
         <w:rPr>
           <w:rStyle w:val="CommentReference"/>
           <w:rFonts w:ascii="Arial" w:hAnsi="Arial" w:cs="Arial"/>
           <w:bCs/>
         </w:rPr>
-        <w:commentReference w:id="14"/>
+        <w:commentReference w:id="94"/>
       </w:r>
       <w:r>
         <w:rPr>
@@ -18466,6 +19101,7 @@
       <w:pPr>
         <w:pStyle w:val="NormalPACKT"/>
         <w:rPr>
+          <w:ins w:id="97" w:author="Thomas Lee" w:date="2022-11-29T14:08:00Z"/>
           <w:lang w:val="en-GB"/>
         </w:rPr>
       </w:pPr>
@@ -18527,6 +19163,65 @@
         </w:rPr>
         <w:t xml:space="preserve"> limit.</w:t>
       </w:r>
+    </w:p>
+    <w:p>
+      <w:pPr>
+        <w:pStyle w:val="NormalPACKT"/>
+        <w:rPr>
+          <w:ins w:id="98" w:author="Thomas Lee" w:date="2022-11-29T14:09:00Z"/>
+          <w:lang w:val="en-GB"/>
+        </w:rPr>
+      </w:pPr>
+      <w:ins w:id="99" w:author="Thomas Lee" w:date="2022-11-29T14:08:00Z">
+        <w:r>
+          <w:rPr>
+            <w:lang w:val="en-GB"/>
+          </w:rPr>
+          <w:t xml:space="preserve">In </w:t>
+        </w:r>
+        <w:r>
+          <w:rPr>
+            <w:rStyle w:val="ItalicsPACKT"/>
+            <w:rPrChange w:id="100" w:author="Thomas Lee" w:date="2022-11-29T14:10:00Z">
+              <w:rPr>
+                <w:lang w:val="en-GB"/>
+              </w:rPr>
+            </w:rPrChange>
+          </w:rPr>
+          <w:t>step 10</w:t>
+        </w:r>
+        <w:r>
+          <w:rPr>
+            <w:lang w:val="en-GB"/>
+          </w:rPr>
+          <w:t>, yo</w:t>
+        </w:r>
+      </w:ins>
+      <w:ins w:id="101" w:author="Thomas Lee" w:date="2022-11-29T14:09:00Z">
+        <w:r>
+          <w:rPr>
+            <w:lang w:val="en-GB"/>
+          </w:rPr>
+          <w:t>u create a new FSRM quota. If for some reason you get an error from this step</w:t>
+        </w:r>
+      </w:ins>
+      <w:ins w:id="102" w:author="Thomas Lee" w:date="2022-11-29T14:10:00Z">
+        <w:r>
+          <w:rPr>
+            <w:lang w:val="en-GB"/>
+          </w:rPr>
+          <w:t>, you may need to reboot the host then re-try the quota creation.</w:t>
+        </w:r>
+      </w:ins>
+    </w:p>
+    <w:p>
+      <w:pPr>
+        <w:pStyle w:val="NormalPACKT"/>
+        <w:rPr>
+          <w:del w:id="103" w:author="Thomas Lee" w:date="2022-11-29T14:10:00Z"/>
+          <w:lang w:val="en-GB"/>
+        </w:rPr>
+      </w:pPr>
     </w:p>
     <w:p>
       <w:pPr>
@@ -19004,6 +19699,7 @@
         <w:rPr>
           <w:lang w:val="en-GB" w:eastAsia="en-GB"/>
         </w:rPr>
+        <w:lastRenderedPageBreak/>
         <w:t>Viewing Interactive reports available on SRV1</w:t>
       </w:r>
     </w:p>
@@ -19033,7 +19729,6 @@
         <w:pStyle w:val="CodePACKT"/>
       </w:pPr>
       <w:r>
-        <w:lastRenderedPageBreak/>
         <w:t>Get-ChildItem -Path $Path</w:t>
       </w:r>
     </w:p>
@@ -19963,17 +20658,22 @@
       <w:r>
         <w:t xml:space="preserve"> </w:t>
       </w:r>
-      <w:commentRangeStart w:id="15"/>
+      <w:commentRangeStart w:id="104"/>
       <w:r>
         <w:t>@N</w:t>
       </w:r>
       <w:r>
         <w:t>ewReport</w:t>
       </w:r>
+      <w:ins w:id="105" w:author="Thomas Lee" w:date="2022-11-29T14:11:00Z">
+        <w:r>
+          <w:t>HT</w:t>
+        </w:r>
+      </w:ins>
       <w:r>
         <w:t xml:space="preserve"> </w:t>
       </w:r>
-      <w:commentRangeEnd w:id="15"/>
+      <w:commentRangeEnd w:id="104"/>
       <w:r>
         <w:rPr>
           <w:rStyle w:val="CommentReference"/>
@@ -19982,7 +20682,7 @@
           <w:color w:val="auto"/>
           <w:lang w:val="en-US" w:eastAsia="en-US"/>
         </w:rPr>
-        <w:commentReference w:id="15"/>
+        <w:commentReference w:id="104"/>
       </w:r>
       <w:r>
         <w:t>| Out-Null</w:t>
@@ -20092,6 +20792,7 @@
         <w:pStyle w:val="CodePACKT"/>
       </w:pPr>
       <w:r>
+        <w:lastRenderedPageBreak/>
         <w:t>Get-</w:t>
       </w:r>
       <w:proofErr w:type="spellStart"/>
@@ -20291,7 +20992,24 @@
         <w:rPr>
           <w:lang w:val="en-GB"/>
         </w:rPr>
-        <w:t>, you create a new FSRM report to discover large files (over 10 MB in size) on the C:\ drive. The output from this step looks like this:</w:t>
+        <w:t xml:space="preserve">, you create a new FSRM report to discover large files (over 10 MB in size) on the </w:t>
+      </w:r>
+      <w:r>
+        <w:rPr>
+          <w:rStyle w:val="CodeInTextPACKT"/>
+          <w:rPrChange w:id="106" w:author="Thomas Lee" w:date="2022-11-29T14:12:00Z">
+            <w:rPr>
+              <w:lang w:val="en-GB"/>
+            </w:rPr>
+          </w:rPrChange>
+        </w:rPr>
+        <w:t>C:\</w:t>
+      </w:r>
+      <w:r>
+        <w:rPr>
+          <w:lang w:val="en-GB"/>
+        </w:rPr>
+        <w:t xml:space="preserve"> drive. The output from this step looks like this:</w:t>
       </w:r>
     </w:p>
     <w:p>
@@ -20432,6 +21150,7 @@
         <w:pStyle w:val="FigurePACKT"/>
       </w:pPr>
       <w:r>
+        <w:lastRenderedPageBreak/>
         <w:t xml:space="preserve">   </w:t>
       </w:r>
       <w:r>
@@ -20509,7 +21228,6 @@
         <w:pStyle w:val="LayoutInformationPACKT"/>
       </w:pPr>
       <w:r>
-        <w:lastRenderedPageBreak/>
         <w:t xml:space="preserve">Insert </w:t>
       </w:r>
       <w:r>
@@ -20593,33 +21311,21 @@
         <w:rPr>
           <w:lang w:val="en-GB"/>
         </w:rPr>
-        <w:t xml:space="preserve"> folder. </w:t>
-      </w:r>
-      <w:proofErr w:type="gramStart"/>
-      <w:r>
-        <w:rPr>
-          <w:lang w:val="en-GB"/>
-        </w:rPr>
-        <w:t xml:space="preserve">The </w:t>
-      </w:r>
-      <w:r>
-        <w:rPr>
-          <w:lang w:val="en-GB"/>
-        </w:rPr>
-        <w:t xml:space="preserve"> </w:t>
-      </w:r>
-      <w:r>
-        <w:rPr>
-          <w:lang w:val="en-GB"/>
-        </w:rPr>
-        <w:t>output</w:t>
-      </w:r>
-      <w:proofErr w:type="gramEnd"/>
-      <w:r>
-        <w:rPr>
-          <w:lang w:val="en-GB"/>
-        </w:rPr>
-        <w:t xml:space="preserve"> looks like this:</w:t>
+        <w:t xml:space="preserve"> folder. The </w:t>
+      </w:r>
+      <w:del w:id="107" w:author="Thomas Lee" w:date="2022-11-29T14:12:00Z">
+        <w:r>
+          <w:rPr>
+            <w:lang w:val="en-GB"/>
+          </w:rPr>
+          <w:delText xml:space="preserve"> </w:delText>
+        </w:r>
+      </w:del>
+      <w:r>
+        <w:rPr>
+          <w:lang w:val="en-GB"/>
+        </w:rPr>
+        <w:t>output looks like this:</w:t>
       </w:r>
     </w:p>
     <w:p>
@@ -20875,6 +21581,7 @@
         <w:rPr>
           <w:lang w:val="en-GB"/>
         </w:rPr>
+        <w:lastRenderedPageBreak/>
         <w:t xml:space="preserve">In </w:t>
       </w:r>
       <w:r>
@@ -20896,7 +21603,6 @@
         <w:pStyle w:val="FigurePACKT"/>
       </w:pPr>
       <w:r>
-        <w:lastRenderedPageBreak/>
         <w:t xml:space="preserve"> </w:t>
       </w:r>
       <w:r>
@@ -21426,6 +22132,7 @@
         <w:pStyle w:val="LayoutInformationPACKT"/>
       </w:pPr>
       <w:r>
+        <w:lastRenderedPageBreak/>
         <w:t xml:space="preserve">Insert </w:t>
       </w:r>
       <w:r>
@@ -21488,7 +22195,6 @@
         <w:rPr>
           <w:noProof/>
         </w:rPr>
-        <w:lastRenderedPageBreak/>
         <w:drawing>
           <wp:inline distT="0" distB="0" distL="0" distR="0" wp14:anchorId="6C84180E" wp14:editId="7F4B05EB">
             <wp:extent cx="3556492" cy="2781046"/>
@@ -21869,6 +22575,7 @@
         <w:rPr>
           <w:lang w:val="en-GB"/>
         </w:rPr>
+        <w:lastRenderedPageBreak/>
         <w:t xml:space="preserve">FSRM </w:t>
       </w:r>
       <w:r>
@@ -21915,14 +22622,7 @@
         <w:rPr>
           <w:lang w:val="en-GB"/>
         </w:rPr>
-        <w:t xml:space="preserve">, .MP3, .FLAC, and more. Interestingly, this </w:t>
-      </w:r>
-      <w:r>
-        <w:rPr>
-          <w:lang w:val="en-GB"/>
-        </w:rPr>
-        <w:lastRenderedPageBreak/>
-        <w:t xml:space="preserve">built-in file group does not block .SHN (Shorten) files. You could easily add this extension to the relevant file group, should you wish. </w:t>
+        <w:t xml:space="preserve">, .MP3, .FLAC, and more. Interestingly, this built-in file group does not block .SHN (Shorten) files. You could easily add this extension to the relevant file group, should you wish. </w:t>
       </w:r>
     </w:p>
     <w:p>
@@ -22432,34 +23132,19 @@
         <w:pStyle w:val="CodePACKT"/>
       </w:pPr>
       <w:r>
-        <w:t xml:space="preserve">  Path        = </w:t>
-      </w:r>
-      <w:r>
-        <w:rPr>
-          <w:color w:val="A31515"/>
-        </w:rPr>
-        <w:t>"$</w:t>
+        <w:t>  Path        = "$</w:t>
       </w:r>
       <w:proofErr w:type="spellStart"/>
       <w:proofErr w:type="gramStart"/>
       <w:r>
-        <w:rPr>
-          <w:color w:val="A31515"/>
-        </w:rPr>
         <w:t>Env:windir</w:t>
       </w:r>
       <w:proofErr w:type="spellEnd"/>
       <w:r>
-        <w:rPr>
-          <w:color w:val="A31515"/>
-        </w:rPr>
         <w:t>\notepad.exe</w:t>
       </w:r>
       <w:proofErr w:type="gramEnd"/>
       <w:r>
-        <w:rPr>
-          <w:color w:val="A31515"/>
-        </w:rPr>
         <w:t>"</w:t>
       </w:r>
     </w:p>
@@ -22468,26 +23153,14 @@
         <w:pStyle w:val="CodePACKT"/>
       </w:pPr>
       <w:r>
-        <w:t xml:space="preserve">  Destination = </w:t>
-      </w:r>
-      <w:r>
-        <w:rPr>
-          <w:color w:val="A31515"/>
-        </w:rPr>
-        <w:t>'C:\</w:t>
+        <w:t>  Destination = 'C:\</w:t>
       </w:r>
       <w:proofErr w:type="spellStart"/>
       <w:r>
-        <w:rPr>
-          <w:color w:val="A31515"/>
-        </w:rPr>
         <w:t>FileScreen</w:t>
       </w:r>
       <w:proofErr w:type="spellEnd"/>
       <w:r>
-        <w:rPr>
-          <w:color w:val="A31515"/>
-        </w:rPr>
         <w:t>\notepad.exe'</w:t>
       </w:r>
     </w:p>
@@ -22504,7 +23177,6 @@
         <w:pStyle w:val="CodePACKT"/>
       </w:pPr>
       <w:r>
-        <w:lastRenderedPageBreak/>
         <w:t>Copy-</w:t>
       </w:r>
       <w:proofErr w:type="gramStart"/>
@@ -22589,35 +23261,20 @@
     <w:p>
       <w:pPr>
         <w:pStyle w:val="CodePACKT"/>
-        <w:rPr>
-          <w:lang w:val="fr-FR"/>
-        </w:rPr>
-      </w:pPr>
-      <w:r>
-        <w:rPr>
-          <w:lang w:val="fr-FR"/>
-        </w:rPr>
+      </w:pPr>
+      <w:r>
         <w:t>"</w:t>
       </w:r>
     </w:p>
     <w:p>
       <w:pPr>
         <w:pStyle w:val="CodePACKT"/>
-        <w:rPr>
-          <w:lang w:val="fr-FR"/>
-        </w:rPr>
-      </w:pPr>
-      <w:r>
-        <w:rPr>
-          <w:lang w:val="fr-FR"/>
-        </w:rPr>
+      </w:pPr>
+      <w:r>
         <w:t xml:space="preserve">$FSAction = </w:t>
       </w:r>
       <w:proofErr w:type="gramStart"/>
       <w:r>
-        <w:rPr>
-          <w:lang w:val="fr-FR"/>
-        </w:rPr>
         <w:t>@{</w:t>
       </w:r>
       <w:proofErr w:type="gramEnd"/>
@@ -22625,28 +23282,16 @@
     <w:p>
       <w:pPr>
         <w:pStyle w:val="CodePACKT"/>
-        <w:rPr>
-          <w:lang w:val="fr-FR"/>
-        </w:rPr>
-      </w:pPr>
-      <w:r>
-        <w:rPr>
-          <w:lang w:val="fr-FR"/>
-        </w:rPr>
+      </w:pPr>
+      <w:r>
         <w:t>  Type             = 'Email'</w:t>
       </w:r>
     </w:p>
     <w:p>
       <w:pPr>
         <w:pStyle w:val="CodePACKT"/>
-        <w:rPr>
-          <w:lang w:val="fr-FR"/>
-        </w:rPr>
-      </w:pPr>
-      <w:r>
-        <w:rPr>
-          <w:lang w:val="fr-FR"/>
-        </w:rPr>
+      </w:pPr>
+      <w:r>
         <w:t xml:space="preserve">  MailTo           = 'DoctorDNS@Gmail.Com' </w:t>
       </w:r>
     </w:p>
@@ -23031,6 +23676,7 @@
         <w:rPr>
           <w:lang w:val="en-GB" w:eastAsia="en-GB"/>
         </w:rPr>
+        <w:lastRenderedPageBreak/>
         <w:t xml:space="preserve">Re-testing the file screen </w:t>
       </w:r>
       <w:r>
@@ -23065,7 +23711,6 @@
         </w:tabs>
       </w:pPr>
       <w:r>
-        <w:lastRenderedPageBreak/>
         <w:t>How it works...</w:t>
       </w:r>
     </w:p>
@@ -23394,6 +24039,7 @@
         <w:pStyle w:val="FigurePACKT"/>
       </w:pPr>
       <w:r>
+        <w:lastRenderedPageBreak/>
         <w:t xml:space="preserve"> </w:t>
       </w:r>
       <w:r>
@@ -23471,7 +24117,6 @@
         </w:rPr>
       </w:pPr>
       <w:r>
-        <w:lastRenderedPageBreak/>
         <w:t xml:space="preserve">Insert </w:t>
       </w:r>
       <w:proofErr w:type="spellStart"/>
@@ -23508,15 +24153,14 @@
     </w:p>
     <w:p>
       <w:pPr>
-        <w:pStyle w:val="NormalPACKT"/>
-        <w:rPr>
-          <w:lang w:val="en-GB"/>
-        </w:rPr>
-      </w:pPr>
-      <w:r>
-        <w:rPr>
-          <w:lang w:val="en-GB"/>
-        </w:rPr>
+        <w:pStyle w:val="FigurePACKT"/>
+        <w:pPrChange w:id="108" w:author="Thomas Lee" w:date="2022-11-29T14:13:00Z">
+          <w:pPr>
+            <w:pStyle w:val="NormalPACKT"/>
+          </w:pPr>
+        </w:pPrChange>
+      </w:pPr>
+      <w:r>
         <w:t xml:space="preserve"> </w:t>
       </w:r>
       <w:r>
@@ -24135,7 +24779,81 @@
         <w:rPr>
           <w:lang w:val="en-GB"/>
         </w:rPr>
-        <w:t>omission is that the audio and video files should include the extension SHN. SHN files are lossless audio files using the Shorten compression algorithm. You can find a wealth of legal SHN-based concert recordings of many bands, such as The Grateful Dead. For this reason, in production, you might want to update the FSRM file group to enable FSRM to screen SHN files when you use that FSRM file group in a screening rule.</w:t>
+        <w:t xml:space="preserve">omission is that the audio and video files should include the extension </w:t>
+      </w:r>
+      <w:ins w:id="109" w:author="Thomas Lee" w:date="2022-11-29T14:13:00Z">
+        <w:r>
+          <w:rPr>
+            <w:rStyle w:val="CodeInTextPACKT"/>
+            <w:rPrChange w:id="110" w:author="Thomas Lee" w:date="2022-11-29T14:13:00Z">
+              <w:rPr>
+                <w:lang w:val="en-GB"/>
+              </w:rPr>
+            </w:rPrChange>
+          </w:rPr>
+          <w:t>.</w:t>
+        </w:r>
+      </w:ins>
+      <w:r>
+        <w:rPr>
+          <w:rStyle w:val="CodeInTextPACKT"/>
+          <w:rPrChange w:id="111" w:author="Thomas Lee" w:date="2022-11-29T14:13:00Z">
+            <w:rPr>
+              <w:lang w:val="en-GB"/>
+            </w:rPr>
+          </w:rPrChange>
+        </w:rPr>
+        <w:t>SHN</w:t>
+      </w:r>
+      <w:r>
+        <w:rPr>
+          <w:lang w:val="en-GB"/>
+        </w:rPr>
+        <w:t xml:space="preserve">. </w:t>
+      </w:r>
+      <w:ins w:id="112" w:author="Thomas Lee" w:date="2022-11-29T14:13:00Z">
+        <w:r>
+          <w:rPr>
+            <w:lang w:val="en-GB"/>
+          </w:rPr>
+          <w:t>Files with the .</w:t>
+        </w:r>
+      </w:ins>
+      <w:r>
+        <w:rPr>
+          <w:lang w:val="en-GB"/>
+        </w:rPr>
+        <w:t>SHN</w:t>
+      </w:r>
+      <w:ins w:id="113" w:author="Thomas Lee" w:date="2022-11-29T14:13:00Z">
+        <w:r>
+          <w:rPr>
+            <w:lang w:val="en-GB"/>
+          </w:rPr>
+          <w:t xml:space="preserve"> extensio</w:t>
+        </w:r>
+      </w:ins>
+      <w:ins w:id="114" w:author="Thomas Lee" w:date="2022-11-29T14:14:00Z">
+        <w:r>
+          <w:rPr>
+            <w:lang w:val="en-GB"/>
+          </w:rPr>
+          <w:t xml:space="preserve">n </w:t>
+        </w:r>
+      </w:ins>
+      <w:del w:id="115" w:author="Thomas Lee" w:date="2022-11-29T14:14:00Z">
+        <w:r>
+          <w:rPr>
+            <w:lang w:val="en-GB"/>
+          </w:rPr>
+          <w:delText xml:space="preserve"> files </w:delText>
+        </w:r>
+      </w:del>
+      <w:r>
+        <w:rPr>
+          <w:lang w:val="en-GB"/>
+        </w:rPr>
+        <w:t>are lossless audio files using the Shorten compression algorithm. You can find a wealth of legal SHN-based concert recordings of many bands, such as The Grateful Dead. For this reason, in production, you might want to update the FSRM file group to enable FSRM to screen SHN files when you use that FSRM file group in a screening rule.</w:t>
       </w:r>
     </w:p>
     <w:p>
@@ -24198,7 +24916,7 @@
 
 <file path=word/comments.xml><?xml version="1.0" encoding="utf-8"?>
 <w:comments xmlns:wpc="http://schemas.microsoft.com/office/word/2010/wordprocessingCanvas" xmlns:cx="http://schemas.microsoft.com/office/drawing/2014/chartex" xmlns:cx1="http://schemas.microsoft.com/office/drawing/2015/9/8/chartex" xmlns:cx2="http://schemas.microsoft.com/office/drawing/2015/10/21/chartex" xmlns:cx3="http://schemas.microsoft.com/office/drawing/2016/5/9/chartex" xmlns:cx4="http://schemas.microsoft.com/office/drawing/2016/5/10/chartex" xmlns:cx5="http://schemas.microsoft.com/office/drawing/2016/5/11/chartex" xmlns:cx6="http://schemas.microsoft.com/office/drawing/2016/5/12/chartex" xmlns:cx7="http://schemas.microsoft.com/office/drawing/2016/5/13/chartex" xmlns:cx8="http://schemas.microsoft.com/office/drawing/2016/5/14/chartex" xmlns:mc="http://schemas.openxmlformats.org/markup-compatibility/2006" xmlns:aink="http://schemas.microsoft.com/office/drawing/2016/ink" xmlns:am3d="http://schemas.microsoft.com/office/drawing/2017/model3d" xmlns:o="urn:schemas-microsoft-com:office:office" xmlns:oel="http://schemas.microsoft.com/office/2019/extlst" xmlns:r="http://schemas.openxmlformats.org/officeDocument/2006/relationships" xmlns:m="http://schemas.openxmlformats.org/officeDocument/2006/math" xmlns:v="urn:schemas-microsoft-com:vml" xmlns:wp14="http://schemas.microsoft.com/office/word/2010/wordprocessingDrawing" xmlns:wp="http://schemas.openxmlformats.org/drawingml/2006/wordprocessingDrawing" xmlns:w10="urn:schemas-microsoft-com:office:word" xmlns:w="http://schemas.openxmlformats.org/wordprocessingml/2006/main" xmlns:w14="http://schemas.microsoft.com/office/word/2010/wordml" xmlns:w15="http://schemas.microsoft.com/office/word/2012/wordml" xmlns:w16cex="http://schemas.microsoft.com/office/word/2018/wordml/cex" xmlns:w16cid="http://schemas.microsoft.com/office/word/2016/wordml/cid" xmlns:w16="http://schemas.microsoft.com/office/word/2018/wordml" xmlns:w16sdtdh="http://schemas.microsoft.com/office/word/2020/wordml/sdtdatahash" xmlns:w16se="http://schemas.microsoft.com/office/word/2015/wordml/symex" xmlns:wpg="http://schemas.microsoft.com/office/word/2010/wordprocessingGroup" xmlns:wpi="http://schemas.microsoft.com/office/word/2010/wordprocessingInk" xmlns:wne="http://schemas.microsoft.com/office/word/2006/wordml" xmlns:wps="http://schemas.microsoft.com/office/word/2010/wordprocessingShape" mc:Ignorable="w14 w15 w16se w16cid w16 w16cex w16sdtdh wp14">
-  <w:comment w:id="0" w:author="Liam Draper" w:date="2022-09-21T08:50:00Z" w:initials="LD">
+  <w:comment w:id="1" w:author="Liam Draper" w:date="2022-09-21T08:50:00Z" w:initials="LD">
     <w:p>
       <w:pPr>
         <w:pStyle w:val="CommentText"/>
@@ -24255,7 +24973,7 @@
       </w:r>
     </w:p>
   </w:comment>
-  <w:comment w:id="1" w:author="Mike Roberts" w:date="2022-09-18T19:06:00Z" w:initials="MR">
+  <w:comment w:id="3" w:author="Mike Roberts" w:date="2022-09-18T19:06:00Z" w:initials="MR">
     <w:p>
       <w:pPr>
         <w:pStyle w:val="CommentText"/>
@@ -24278,7 +24996,7 @@
       </w:r>
     </w:p>
   </w:comment>
-  <w:comment w:id="3" w:author="Thomas Lee" w:date="2022-11-08T12:23:00Z" w:initials="TL">
+  <w:comment w:id="4" w:author="Thomas Lee" w:date="2022-11-08T12:23:00Z" w:initials="TL">
     <w:p>
       <w:pPr>
         <w:pStyle w:val="CommentText"/>
@@ -24339,7 +25057,7 @@
       </w:r>
     </w:p>
   </w:comment>
-  <w:comment w:id="4" w:author="Mike Roberts" w:date="2022-09-18T16:35:00Z" w:initials="MR">
+  <w:comment w:id="6" w:author="Mike Roberts" w:date="2022-09-18T16:35:00Z" w:initials="MR">
     <w:p>
       <w:pPr>
         <w:pStyle w:val="CommentText"/>
@@ -24355,7 +25073,7 @@
       </w:r>
     </w:p>
   </w:comment>
-  <w:comment w:id="7" w:author="Thomas Lee" w:date="2022-08-11T13:40:00Z" w:initials="TL">
+  <w:comment w:id="25" w:author="Thomas Lee" w:date="2022-08-11T13:40:00Z" w:initials="TL">
     <w:p>
       <w:pPr>
         <w:pStyle w:val="CommentText"/>
@@ -24371,7 +25089,7 @@
       </w:r>
     </w:p>
   </w:comment>
-  <w:comment w:id="8" w:author="Mike Roberts" w:date="2022-09-18T19:07:00Z" w:initials="MR">
+  <w:comment w:id="26" w:author="Mike Roberts" w:date="2022-09-18T19:07:00Z" w:initials="MR">
     <w:p>
       <w:pPr>
         <w:pStyle w:val="CommentText"/>
@@ -24387,7 +25105,7 @@
       </w:r>
     </w:p>
   </w:comment>
-  <w:comment w:id="9" w:author="Mike Roberts" w:date="2022-09-18T17:52:00Z" w:initials="MR">
+  <w:comment w:id="56" w:author="Mike Roberts" w:date="2022-09-18T17:52:00Z" w:initials="MR">
     <w:p>
       <w:pPr>
         <w:pStyle w:val="CommentText"/>
@@ -24403,7 +25121,7 @@
       </w:r>
     </w:p>
   </w:comment>
-  <w:comment w:id="10" w:author="Mike Roberts" w:date="2022-09-18T17:53:00Z" w:initials="MR">
+  <w:comment w:id="58" w:author="Mike Roberts" w:date="2022-09-18T17:53:00Z" w:initials="MR">
     <w:p>
       <w:pPr>
         <w:pStyle w:val="CommentText"/>
@@ -24419,7 +25137,7 @@
       </w:r>
     </w:p>
   </w:comment>
-  <w:comment w:id="11" w:author="Mike Roberts" w:date="2022-09-18T17:59:00Z" w:initials="MR">
+  <w:comment w:id="60" w:author="Mike Roberts" w:date="2022-09-18T17:59:00Z" w:initials="MR">
     <w:p>
       <w:pPr>
         <w:pStyle w:val="CommentText"/>
@@ -24435,7 +25153,7 @@
       </w:r>
     </w:p>
   </w:comment>
-  <w:comment w:id="12" w:author="Mike Roberts" w:date="2022-09-18T18:00:00Z" w:initials="MR">
+  <w:comment w:id="62" w:author="Mike Roberts" w:date="2022-09-18T18:00:00Z" w:initials="MR">
     <w:p>
       <w:pPr>
         <w:pStyle w:val="CommentText"/>
@@ -24451,7 +25169,7 @@
       </w:r>
     </w:p>
   </w:comment>
-  <w:comment w:id="13" w:author="Mike Roberts" w:date="2022-09-18T18:52:00Z" w:initials="MR">
+  <w:comment w:id="92" w:author="Mike Roberts" w:date="2022-09-18T18:52:00Z" w:initials="MR">
     <w:p>
       <w:pPr>
         <w:pStyle w:val="CommentText"/>
@@ -24489,7 +25207,23 @@
       </w:r>
     </w:p>
   </w:comment>
-  <w:comment w:id="14" w:author="Mike Roberts" w:date="2022-09-18T18:54:00Z" w:initials="MR">
+  <w:comment w:id="93" w:author="Thomas Lee" w:date="2022-11-29T14:10:00Z" w:initials="TL">
+    <w:p>
+      <w:pPr>
+        <w:pStyle w:val="CommentText"/>
+      </w:pPr>
+      <w:r>
+        <w:rPr>
+          <w:rStyle w:val="CommentReference"/>
+        </w:rPr>
+        <w:annotationRef/>
+      </w:r>
+      <w:r>
+        <w:t>Mentioned below. But I never hit this error.</w:t>
+      </w:r>
+    </w:p>
+  </w:comment>
+  <w:comment w:id="94" w:author="Mike Roberts" w:date="2022-09-18T18:54:00Z" w:initials="MR">
     <w:p>
       <w:pPr>
         <w:pStyle w:val="CommentText"/>
@@ -24513,7 +25247,7 @@
       </w:r>
     </w:p>
   </w:comment>
-  <w:comment w:id="15" w:author="Mike Roberts" w:date="2022-09-18T18:57:00Z" w:initials="MR">
+  <w:comment w:id="104" w:author="Mike Roberts" w:date="2022-09-18T18:57:00Z" w:initials="MR">
     <w:p>
       <w:pPr>
         <w:pStyle w:val="CommentText"/>
@@ -24541,12 +25275,13 @@
   <w15:commentEx w15:paraId="655DCE68" w15:done="0"/>
   <w15:commentEx w15:paraId="50C76A79" w15:done="0"/>
   <w15:commentEx w15:paraId="48FF5B94" w15:paraIdParent="50C76A79" w15:done="0"/>
-  <w15:commentEx w15:paraId="32453B1F" w15:done="0"/>
-  <w15:commentEx w15:paraId="7F373880" w15:done="0"/>
+  <w15:commentEx w15:paraId="32453B1F" w15:done="1"/>
+  <w15:commentEx w15:paraId="7F373880" w15:done="1"/>
   <w15:commentEx w15:paraId="41BFB8B5" w15:done="0"/>
   <w15:commentEx w15:paraId="4BCF5F46" w15:done="0"/>
   <w15:commentEx w15:paraId="1DA556EF" w15:done="0"/>
-  <w15:commentEx w15:paraId="65825738" w15:done="0"/>
+  <w15:commentEx w15:paraId="3F660A37" w15:paraIdParent="1DA556EF" w15:done="0"/>
+  <w15:commentEx w15:paraId="65825738" w15:done="1"/>
   <w15:commentEx w15:paraId="691D61C6" w15:done="0"/>
 </w15:commentsEx>
 </file>
@@ -24565,6 +25300,7 @@
   <w16cex:commentExtensible w16cex:durableId="26D1DAE6" w16cex:dateUtc="2022-09-19T00:59:00Z"/>
   <w16cex:commentExtensible w16cex:durableId="26D1DB2D" w16cex:dateUtc="2022-09-19T01:00:00Z"/>
   <w16cex:commentExtensible w16cex:durableId="26D1E76B" w16cex:dateUtc="2022-09-19T01:52:00Z"/>
+  <w16cex:commentExtensible w16cex:durableId="27309160" w16cex:dateUtc="2022-11-29T14:10:00Z"/>
   <w16cex:commentExtensible w16cex:durableId="26D1E7C9" w16cex:dateUtc="2022-09-19T01:54:00Z"/>
   <w16cex:commentExtensible w16cex:durableId="26D1E883" w16cex:dateUtc="2022-09-19T01:57:00Z"/>
 </w16cex:commentsExtensible>
@@ -24584,6 +25320,7 @@
   <w16cid:commentId w16cid:paraId="41BFB8B5" w16cid:durableId="26D1DAE6"/>
   <w16cid:commentId w16cid:paraId="4BCF5F46" w16cid:durableId="26D1DB2D"/>
   <w16cid:commentId w16cid:paraId="1DA556EF" w16cid:durableId="26D1E76B"/>
+  <w16cid:commentId w16cid:paraId="3F660A37" w16cid:durableId="27309160"/>
   <w16cid:commentId w16cid:paraId="65825738" w16cid:durableId="26D1E7C9"/>
   <w16cid:commentId w16cid:paraId="691D61C6" w16cid:durableId="26D1E883"/>
 </w16cid:commentsIds>
@@ -27001,11 +27738,11 @@
 
 <file path=word/people.xml><?xml version="1.0" encoding="utf-8"?>
 <w15:people xmlns:wpc="http://schemas.microsoft.com/office/word/2010/wordprocessingCanvas" xmlns:cx="http://schemas.microsoft.com/office/drawing/2014/chartex" xmlns:cx1="http://schemas.microsoft.com/office/drawing/2015/9/8/chartex" xmlns:cx2="http://schemas.microsoft.com/office/drawing/2015/10/21/chartex" xmlns:cx3="http://schemas.microsoft.com/office/drawing/2016/5/9/chartex" xmlns:cx4="http://schemas.microsoft.com/office/drawing/2016/5/10/chartex" xmlns:cx5="http://schemas.microsoft.com/office/drawing/2016/5/11/chartex" xmlns:cx6="http://schemas.microsoft.com/office/drawing/2016/5/12/chartex" xmlns:cx7="http://schemas.microsoft.com/office/drawing/2016/5/13/chartex" xmlns:cx8="http://schemas.microsoft.com/office/drawing/2016/5/14/chartex" xmlns:mc="http://schemas.openxmlformats.org/markup-compatibility/2006" xmlns:aink="http://schemas.microsoft.com/office/drawing/2016/ink" xmlns:am3d="http://schemas.microsoft.com/office/drawing/2017/model3d" xmlns:o="urn:schemas-microsoft-com:office:office" xmlns:oel="http://schemas.microsoft.com/office/2019/extlst" xmlns:r="http://schemas.openxmlformats.org/officeDocument/2006/relationships" xmlns:m="http://schemas.openxmlformats.org/officeDocument/2006/math" xmlns:v="urn:schemas-microsoft-com:vml" xmlns:wp14="http://schemas.microsoft.com/office/word/2010/wordprocessingDrawing" xmlns:wp="http://schemas.openxmlformats.org/drawingml/2006/wordprocessingDrawing" xmlns:w10="urn:schemas-microsoft-com:office:word" xmlns:w="http://schemas.openxmlformats.org/wordprocessingml/2006/main" xmlns:w14="http://schemas.microsoft.com/office/word/2010/wordml" xmlns:w15="http://schemas.microsoft.com/office/word/2012/wordml" xmlns:w16cex="http://schemas.microsoft.com/office/word/2018/wordml/cex" xmlns:w16cid="http://schemas.microsoft.com/office/word/2016/wordml/cid" xmlns:w16="http://schemas.microsoft.com/office/word/2018/wordml" xmlns:w16sdtdh="http://schemas.microsoft.com/office/word/2020/wordml/sdtdatahash" xmlns:w16se="http://schemas.microsoft.com/office/word/2015/wordml/symex" xmlns:wpg="http://schemas.microsoft.com/office/word/2010/wordprocessingGroup" xmlns:wpi="http://schemas.microsoft.com/office/word/2010/wordprocessingInk" xmlns:wne="http://schemas.microsoft.com/office/word/2006/wordml" xmlns:wps="http://schemas.microsoft.com/office/word/2010/wordprocessingShape" mc:Ignorable="w14 w15 w16se w16cid w16 w16cex w16sdtdh wp14">
+  <w15:person w15:author="Thomas Lee">
+    <w15:presenceInfo w15:providerId="AD" w15:userId="S::tfl@psp.co.uk::23b502fb-9fbe-4e0e-93c0-56b8c6160e0c"/>
+  </w15:person>
   <w15:person w15:author="Liam Draper">
     <w15:presenceInfo w15:providerId="None" w15:userId="Liam Draper"/>
-  </w15:person>
-  <w15:person w15:author="Thomas Lee">
-    <w15:presenceInfo w15:providerId="AD" w15:userId="S::tfl@psp.co.uk::23b502fb-9fbe-4e0e-93c0-56b8c6160e0c"/>
   </w15:person>
   <w15:person w15:author="Mike Roberts">
     <w15:presenceInfo w15:providerId="Windows Live" w15:userId="459704b89492d590"/>
@@ -27711,9 +28448,14 @@
     <w:autoRedefine/>
     <w:uiPriority w:val="99"/>
     <w:qFormat/>
-    <w:rsid w:val="00797515"/>
+    <w:rsid w:val="0089499F"/>
     <w:pPr>
       <w:spacing w:after="50"/>
+      <w:pPrChange w:id="0" w:author="Thomas Lee" w:date="2022-11-29T14:09:00Z">
+        <w:pPr>
+          <w:spacing w:after="50"/>
+        </w:pPr>
+      </w:pPrChange>
     </w:pPr>
     <w:rPr>
       <w:rFonts w:ascii="Cascadia Code" w:hAnsi="Cascadia Code" w:cs="Cascadia Code"/>
@@ -27721,6 +28463,15 @@
       <w:sz w:val="21"/>
       <w:szCs w:val="21"/>
       <w:lang w:val="en-GB" w:eastAsia="en-GB"/>
+      <w:rPrChange w:id="0" w:author="Thomas Lee" w:date="2022-11-29T14:09:00Z">
+        <w:rPr>
+          <w:rFonts w:ascii="Cascadia Code" w:hAnsi="Cascadia Code" w:cs="Cascadia Code"/>
+          <w:color w:val="000000"/>
+          <w:sz w:val="21"/>
+          <w:szCs w:val="21"/>
+          <w:lang w:val="en-GB" w:eastAsia="en-GB" w:bidi="ar-SA"/>
+        </w:rPr>
+      </w:rPrChange>
     </w:rPr>
   </w:style>
   <w:style w:type="paragraph" w:customStyle="1" w:styleId="NumberedBulletPACKT">

</xml_diff>